<commit_message>
fix alpha report V2
</commit_message>
<xml_diff>
--- a/doc/alpha/הפרדה מינימלית ומאוזנת של קודקודים ברכיב קשירות-דוח אלפא.docx
+++ b/doc/alpha/הפרדה מינימלית ומאוזנת של קודקודים ברכיב קשירות-דוח אלפא.docx
@@ -634,8 +634,6 @@
           <w:rtl/>
         </w:rPr>
       </w:pPr>
-      <w:bookmarkStart w:id="1" w:name="_GoBack"/>
-      <w:bookmarkEnd w:id="1"/>
     </w:p>
     <w:p>
       <w:pPr>
@@ -1052,7 +1050,6 @@
     <w:p>
       <w:pPr>
         <w:rPr>
-          <w:rFonts w:hint="cs"/>
           <w:sz w:val="28"/>
           <w:szCs w:val="28"/>
           <w:rtl/>
@@ -1362,16 +1359,6 @@
           <w:rtl/>
         </w:rPr>
       </w:pPr>
-      <w:r>
-        <w:rPr>
-          <w:rFonts w:ascii="David" w:hAnsi="David" w:cs="David"/>
-          <w:color w:val="5B9CD6"/>
-          <w:sz w:val="36"/>
-          <w:szCs w:val="36"/>
-          <w:rtl/>
-        </w:rPr>
-        <w:t>תקציר</w:t>
-      </w:r>
     </w:p>
     <w:p>
       <w:pPr>
@@ -1383,457 +1370,21 @@
         <w:rPr>
           <w:rFonts w:ascii="David" w:hAnsi="David" w:cs="David"/>
           <w:color w:val="5B9CD6"/>
-          <w:sz w:val="32"/>
-          <w:szCs w:val="32"/>
-        </w:rPr>
-      </w:pPr>
-    </w:p>
-    <w:p>
-      <w:pPr>
-        <w:rPr>
-          <w:rFonts w:ascii="David" w:hAnsi="David" w:cs="David"/>
-          <w:sz w:val="24"/>
-          <w:szCs w:val="24"/>
-        </w:rPr>
-      </w:pPr>
-      <w:r>
-        <w:rPr>
-          <w:rFonts w:ascii="David" w:hAnsi="David" w:cs="David"/>
-          <w:sz w:val="24"/>
-          <w:szCs w:val="24"/>
-          <w:rtl/>
-        </w:rPr>
-        <w:t>במסגרת פרויקט הגמר במחלקה להנדסת תוכנה בעזריאלי (</w:t>
-      </w:r>
-      <w:r>
-        <w:rPr>
-          <w:rFonts w:ascii="David" w:hAnsi="David" w:cs="David"/>
-          <w:sz w:val="24"/>
-          <w:szCs w:val="24"/>
-        </w:rPr>
-        <w:t>JCE</w:t>
-      </w:r>
-      <w:r>
-        <w:rPr>
-          <w:rFonts w:ascii="David" w:hAnsi="David" w:cs="David"/>
-          <w:sz w:val="24"/>
-          <w:szCs w:val="24"/>
-          <w:rtl/>
-        </w:rPr>
-        <w:t>), הוטלה עלי המטלה לבצע פרויקט במסגרת של – 400 שעות .</w:t>
-      </w:r>
-    </w:p>
-    <w:p>
-      <w:pPr>
-        <w:rPr>
-          <w:rFonts w:ascii="David" w:hAnsi="David" w:cs="David"/>
-          <w:sz w:val="24"/>
-          <w:szCs w:val="24"/>
-          <w:rtl/>
-        </w:rPr>
-      </w:pPr>
-      <w:r>
-        <w:rPr>
-          <w:rFonts w:ascii="David" w:hAnsi="David" w:cs="David"/>
-          <w:sz w:val="24"/>
-          <w:szCs w:val="24"/>
-          <w:rtl/>
-        </w:rPr>
-        <w:t xml:space="preserve">הפרויקט שאעשה הוא פרויקט מחקרי שנעשה בשיתוף פעולה עם הסטודנט עדי </w:t>
-      </w:r>
-      <w:proofErr w:type="spellStart"/>
-      <w:r>
-        <w:rPr>
-          <w:rFonts w:ascii="David" w:hAnsi="David" w:cs="David"/>
-          <w:sz w:val="24"/>
-          <w:szCs w:val="24"/>
-          <w:rtl/>
-        </w:rPr>
-        <w:t>טיירי</w:t>
-      </w:r>
-      <w:proofErr w:type="spellEnd"/>
-      <w:r>
-        <w:rPr>
-          <w:rFonts w:ascii="David" w:hAnsi="David" w:cs="David"/>
-          <w:sz w:val="24"/>
-          <w:szCs w:val="24"/>
-          <w:rtl/>
-        </w:rPr>
-        <w:t xml:space="preserve"> והמנחים שלנו </w:t>
-      </w:r>
-      <w:r>
-        <w:rPr>
-          <w:rFonts w:ascii="David" w:hAnsi="David" w:cs="David"/>
-          <w:sz w:val="24"/>
-          <w:szCs w:val="24"/>
-          <w:rtl/>
-        </w:rPr>
-        <w:t>ד"ר יהודה חסין ו</w:t>
-      </w:r>
-      <w:r>
-        <w:rPr>
-          <w:rFonts w:ascii="David" w:hAnsi="David" w:cs="David"/>
-          <w:sz w:val="24"/>
-          <w:szCs w:val="24"/>
-          <w:rtl/>
-        </w:rPr>
-        <w:t>פרופ' רחל בן אליהו זהרי</w:t>
-      </w:r>
-      <w:r>
-        <w:rPr>
-          <w:rFonts w:ascii="David" w:hAnsi="David" w:cs="David"/>
-          <w:sz w:val="24"/>
-          <w:szCs w:val="24"/>
-          <w:rtl/>
-        </w:rPr>
-        <w:t>,</w:t>
-      </w:r>
-      <w:r>
-        <w:rPr>
-          <w:rFonts w:ascii="David" w:hAnsi="David" w:cs="David" w:hint="cs"/>
-          <w:sz w:val="24"/>
-          <w:szCs w:val="24"/>
-          <w:rtl/>
-        </w:rPr>
-        <w:t xml:space="preserve"> </w:t>
-      </w:r>
-      <w:r>
-        <w:rPr>
-          <w:rFonts w:ascii="David" w:hAnsi="David" w:cs="David"/>
-          <w:sz w:val="24"/>
-          <w:szCs w:val="24"/>
-          <w:rtl/>
-        </w:rPr>
-        <w:t xml:space="preserve">כאשר בפרויקט של עדי נעסוק בחלק של מבנה הנתונים של הפסוקיות, ובפרויקט זה נעסוק בחלק הגרפי של האלגוריתם, גרף זה נבנה ממבנה הנתונים של הפרויקט של עדי </w:t>
-      </w:r>
-      <w:proofErr w:type="spellStart"/>
-      <w:r>
-        <w:rPr>
-          <w:rFonts w:ascii="David" w:hAnsi="David" w:cs="David"/>
-          <w:sz w:val="24"/>
-          <w:szCs w:val="24"/>
-          <w:rtl/>
-        </w:rPr>
-        <w:t>טיירי</w:t>
-      </w:r>
-      <w:proofErr w:type="spellEnd"/>
-      <w:r>
-        <w:rPr>
-          <w:rFonts w:ascii="David" w:hAnsi="David" w:cs="David"/>
-          <w:sz w:val="24"/>
-          <w:szCs w:val="24"/>
-          <w:rtl/>
-        </w:rPr>
-        <w:t>.</w:t>
-      </w:r>
-    </w:p>
-    <w:p>
-      <w:pPr>
-        <w:spacing w:after="0"/>
-        <w:rPr>
-          <w:rFonts w:ascii="David" w:hAnsi="David" w:cs="David"/>
-          <w:sz w:val="24"/>
-          <w:szCs w:val="24"/>
-          <w:rtl/>
-        </w:rPr>
-      </w:pPr>
-      <w:r>
-        <w:rPr>
-          <w:rFonts w:ascii="David" w:hAnsi="David" w:cs="David"/>
-          <w:sz w:val="24"/>
-          <w:szCs w:val="24"/>
-          <w:rtl/>
-        </w:rPr>
-        <w:t xml:space="preserve">הבעיה בהינתן נוסחת </w:t>
-      </w:r>
-      <w:r>
-        <w:rPr>
-          <w:rFonts w:ascii="David" w:hAnsi="David" w:cs="David"/>
-          <w:sz w:val="24"/>
-          <w:szCs w:val="24"/>
-        </w:rPr>
-        <w:t>SAT</w:t>
-      </w:r>
-      <w:r>
-        <w:rPr>
-          <w:rFonts w:ascii="David" w:hAnsi="David" w:cs="David"/>
-          <w:sz w:val="24"/>
-          <w:szCs w:val="24"/>
-          <w:rtl/>
-        </w:rPr>
-        <w:t xml:space="preserve"> חיובית יש למצוא מודל מינימלי לנוסחה .</w:t>
-      </w:r>
-    </w:p>
-    <w:p>
-      <w:pPr>
-        <w:spacing w:after="0"/>
-        <w:rPr>
-          <w:rFonts w:ascii="David" w:hAnsi="David" w:cs="David"/>
-          <w:sz w:val="24"/>
-          <w:szCs w:val="24"/>
-          <w:rtl/>
-        </w:rPr>
-      </w:pPr>
-      <w:r>
-        <w:rPr>
-          <w:rFonts w:ascii="David" w:hAnsi="David" w:cs="David"/>
-          <w:sz w:val="24"/>
-          <w:szCs w:val="24"/>
-          <w:rtl/>
-        </w:rPr>
-        <w:t>לאחרונה הציעו ב [1] אלגוריתם המוצא מודל מינימלי שתלוי בגודל רכיב הקשירות הגדול ביותר.</w:t>
-      </w:r>
-      <w:r>
-        <w:rPr>
-          <w:rFonts w:ascii="David" w:hAnsi="David" w:cs="David"/>
-          <w:sz w:val="24"/>
-          <w:szCs w:val="24"/>
-          <w:rtl/>
-        </w:rPr>
-        <w:t xml:space="preserve"> </w:t>
-      </w:r>
-      <w:r>
-        <w:rPr>
-          <w:rFonts w:ascii="David" w:hAnsi="David" w:cs="David"/>
-          <w:sz w:val="24"/>
-          <w:szCs w:val="24"/>
-          <w:rtl/>
-        </w:rPr>
-        <w:t>כל נוסחה ניתנת לתרגום לגרף.</w:t>
-      </w:r>
-    </w:p>
-    <w:p>
-      <w:pPr>
-        <w:spacing w:after="0"/>
-        <w:rPr>
-          <w:rFonts w:ascii="David" w:hAnsi="David" w:cs="David"/>
-          <w:sz w:val="24"/>
-          <w:szCs w:val="24"/>
-          <w:rtl/>
-        </w:rPr>
-      </w:pPr>
-      <w:r>
-        <w:rPr>
-          <w:rFonts w:ascii="David" w:hAnsi="David" w:cs="David"/>
-          <w:sz w:val="24"/>
-          <w:szCs w:val="24"/>
-          <w:rtl/>
-        </w:rPr>
-        <w:t xml:space="preserve">אנו נממש את האלגוריתם כפי שמוצע במאמר [1], מטרת האלגוריתם [1] הוא מציאת מודל מינימלי לסט חוקים בצורת </w:t>
-      </w:r>
-      <w:r>
-        <w:rPr>
-          <w:rFonts w:ascii="David" w:hAnsi="David" w:cs="David"/>
-          <w:sz w:val="24"/>
-          <w:szCs w:val="24"/>
-        </w:rPr>
-        <w:t>N-CNF</w:t>
-      </w:r>
-      <w:r>
-        <w:rPr>
-          <w:rFonts w:ascii="David" w:hAnsi="David" w:cs="David"/>
-          <w:sz w:val="24"/>
-          <w:szCs w:val="24"/>
-          <w:rtl/>
-        </w:rPr>
-        <w:t xml:space="preserve"> תוך כדי שיפור זמן הריצה של האלגוריתם.</w:t>
-      </w:r>
-    </w:p>
-    <w:p>
-      <w:pPr>
-        <w:spacing w:after="0"/>
-        <w:rPr>
-          <w:rFonts w:ascii="David" w:hAnsi="David" w:cs="David"/>
-          <w:sz w:val="24"/>
-          <w:szCs w:val="24"/>
-          <w:rtl/>
-        </w:rPr>
-      </w:pPr>
-      <w:r>
-        <w:rPr>
-          <w:rFonts w:ascii="David" w:hAnsi="David" w:cs="David"/>
-          <w:sz w:val="24"/>
-          <w:szCs w:val="24"/>
-          <w:rtl/>
-        </w:rPr>
-        <w:t>מציאת המודל המינימלי תעשה על ידי בנית גרף לסט החוקים עפ"י סדר מסוים וזמן הריצה של האלגוריתם תלוי ב</w:t>
-      </w:r>
-      <w:r>
-        <w:rPr>
-          <w:rFonts w:ascii="David" w:hAnsi="David" w:cs="David" w:hint="cs"/>
-          <w:sz w:val="24"/>
-          <w:szCs w:val="24"/>
-          <w:rtl/>
-        </w:rPr>
-        <w:t xml:space="preserve">גודל </w:t>
-      </w:r>
-      <w:r>
-        <w:rPr>
-          <w:rFonts w:ascii="David" w:hAnsi="David" w:cs="David"/>
-          <w:sz w:val="24"/>
-          <w:szCs w:val="24"/>
-          <w:rtl/>
-        </w:rPr>
-        <w:t>רכיבי הקשירות של הגרף.</w:t>
-      </w:r>
-      <w:r>
-        <w:rPr>
-          <w:rFonts w:ascii="David" w:hAnsi="David" w:cs="David" w:hint="cs"/>
-          <w:sz w:val="24"/>
-          <w:szCs w:val="24"/>
-          <w:rtl/>
-        </w:rPr>
-        <w:t xml:space="preserve">  לכן אם נצליח להקטין את גודל רכיבי הקשירות בגרף נצליח להקטין את זמן הריצה של [1] .</w:t>
-      </w:r>
-    </w:p>
-    <w:p>
-      <w:pPr>
-        <w:spacing w:after="0"/>
-        <w:rPr>
-          <w:rFonts w:ascii="David" w:hAnsi="David" w:cs="David"/>
-          <w:sz w:val="24"/>
-          <w:szCs w:val="24"/>
-          <w:rtl/>
-        </w:rPr>
-      </w:pPr>
-      <w:r>
-        <w:rPr>
-          <w:rFonts w:ascii="David" w:hAnsi="David" w:cs="David"/>
-          <w:sz w:val="24"/>
-          <w:szCs w:val="24"/>
-          <w:rtl/>
-        </w:rPr>
-        <w:t>כדי לפרק את רכיב הקשירות נשתמש במאמר [</w:t>
-      </w:r>
-      <w:r>
-        <w:rPr>
-          <w:rFonts w:ascii="David" w:hAnsi="David" w:cs="David"/>
-          <w:sz w:val="24"/>
-          <w:szCs w:val="24"/>
-          <w:rtl/>
-        </w:rPr>
-        <w:t>40</w:t>
-      </w:r>
-      <w:r>
-        <w:rPr>
-          <w:rFonts w:ascii="David" w:hAnsi="David" w:cs="David"/>
-          <w:sz w:val="24"/>
-          <w:szCs w:val="24"/>
-          <w:rtl/>
-        </w:rPr>
-        <w:t xml:space="preserve">] מאמר זה מאפשר לנו לדעת איזה קודקודים </w:t>
-      </w:r>
-      <w:r>
-        <w:rPr>
-          <w:rFonts w:ascii="David" w:hAnsi="David" w:cs="David"/>
-          <w:sz w:val="24"/>
-          <w:szCs w:val="24"/>
-          <w:rtl/>
-        </w:rPr>
-        <w:t>כדאי ל</w:t>
-      </w:r>
-      <w:r>
-        <w:rPr>
-          <w:rFonts w:ascii="David" w:hAnsi="David" w:cs="David"/>
-          <w:sz w:val="24"/>
-          <w:szCs w:val="24"/>
-          <w:rtl/>
-        </w:rPr>
-        <w:t>הוריד ע"מ</w:t>
-      </w:r>
-      <w:r>
-        <w:rPr>
-          <w:rFonts w:ascii="David" w:hAnsi="David" w:cs="David"/>
-          <w:sz w:val="24"/>
-          <w:szCs w:val="24"/>
-          <w:rtl/>
-        </w:rPr>
-        <w:t xml:space="preserve"> שרכיב הקשירות, ש</w:t>
-      </w:r>
-      <w:r>
-        <w:rPr>
-          <w:rFonts w:ascii="David" w:hAnsi="David" w:cs="David"/>
-          <w:sz w:val="24"/>
-          <w:szCs w:val="24"/>
-          <w:rtl/>
-        </w:rPr>
-        <w:t>גודל אלגוריתם [1] תלוי בו, יתפרק באופן מאוזן.</w:t>
-      </w:r>
-    </w:p>
-    <w:p>
-      <w:pPr>
-        <w:spacing w:after="0"/>
-        <w:rPr>
-          <w:rFonts w:ascii="David" w:hAnsi="David" w:cs="David"/>
-          <w:sz w:val="24"/>
-          <w:szCs w:val="24"/>
-          <w:rtl/>
-        </w:rPr>
-      </w:pPr>
-    </w:p>
-    <w:p>
-      <w:pPr>
-        <w:spacing w:after="0"/>
-        <w:rPr>
-          <w:rFonts w:ascii="David" w:hAnsi="David" w:cs="David"/>
-          <w:sz w:val="24"/>
-          <w:szCs w:val="24"/>
-          <w:rtl/>
-        </w:rPr>
-      </w:pPr>
-      <w:r>
-        <w:rPr>
-          <w:rFonts w:ascii="David" w:hAnsi="David" w:cs="David"/>
-          <w:sz w:val="24"/>
-          <w:szCs w:val="24"/>
-          <w:rtl/>
-        </w:rPr>
-        <w:t xml:space="preserve">מתברר שבהרבה בעיות קשות כל הגרף הוא רכיב קשירות אחד גדול. אנו ננסה לפרק את רכיב הקשירות הגדול ע"מ להקטין את זמן הריצה. </w:t>
-      </w:r>
-      <w:r>
-        <w:rPr>
-          <w:rFonts w:ascii="David" w:hAnsi="David" w:cs="David" w:hint="cs"/>
-          <w:sz w:val="24"/>
-          <w:szCs w:val="24"/>
-          <w:rtl/>
-        </w:rPr>
-        <w:t xml:space="preserve">אנו </w:t>
-      </w:r>
-      <w:r>
-        <w:rPr>
-          <w:rFonts w:ascii="David" w:hAnsi="David" w:cs="David" w:hint="cs"/>
-          <w:sz w:val="24"/>
-          <w:szCs w:val="24"/>
-          <w:rtl/>
-        </w:rPr>
-        <w:t xml:space="preserve">נציע כפתרון את </w:t>
-      </w:r>
-      <w:r>
-        <w:rPr>
-          <w:rFonts w:ascii="David" w:hAnsi="David" w:cs="David"/>
-          <w:sz w:val="24"/>
-          <w:szCs w:val="24"/>
-          <w:rtl/>
-        </w:rPr>
-        <w:t xml:space="preserve">אלגוריתם </w:t>
-      </w:r>
-      <w:r>
-        <w:rPr>
-          <w:rFonts w:ascii="David" w:hAnsi="David" w:cs="David" w:hint="cs"/>
-          <w:sz w:val="24"/>
-          <w:szCs w:val="24"/>
-          <w:rtl/>
-        </w:rPr>
-        <w:t xml:space="preserve">[40] כאשר </w:t>
-      </w:r>
-      <w:r>
-        <w:rPr>
-          <w:rFonts w:ascii="David" w:hAnsi="David" w:cs="David" w:hint="cs"/>
-          <w:sz w:val="24"/>
-          <w:szCs w:val="24"/>
-          <w:rtl/>
-        </w:rPr>
-        <w:t>מטרתו היא מציאת קשתות שיפרקו את הגרף, ונשתמש במידע שאלגוריתם זה נותן בשביל למצוא קדקודים שאם נסיר אותם מהגרף נצליח לפרק את רכיב הקשירות הגדול ביותר בגרף, ובכך להקטין את זמן הריצה של אלגוריתם [1] .</w:t>
+          <w:sz w:val="36"/>
+          <w:szCs w:val="36"/>
+          <w:rtl/>
+        </w:rPr>
+      </w:pPr>
+      <w:r>
+        <w:rPr>
+          <w:rFonts w:ascii="David" w:hAnsi="David" w:cs="David"/>
+          <w:color w:val="5B9CD6"/>
+          <w:sz w:val="36"/>
+          <w:szCs w:val="36"/>
+          <w:rtl/>
+        </w:rPr>
+        <w:lastRenderedPageBreak/>
+        <w:t>תקציר</w:t>
       </w:r>
     </w:p>
     <w:p>
@@ -1842,13 +1393,462 @@
         <w:autoSpaceDN w:val="0"/>
         <w:adjustRightInd w:val="0"/>
         <w:spacing w:after="0" w:line="240" w:lineRule="auto"/>
-        <w:rPr>
-          <w:rFonts w:ascii="David" w:hAnsi="David" w:cs="David"/>
-          <w:sz w:val="24"/>
-          <w:szCs w:val="24"/>
-          <w:rtl/>
-        </w:rPr>
-      </w:pPr>
+        <w:jc w:val="center"/>
+        <w:rPr>
+          <w:rFonts w:ascii="David" w:hAnsi="David" w:cs="David"/>
+          <w:color w:val="5B9CD6"/>
+          <w:sz w:val="32"/>
+          <w:szCs w:val="32"/>
+        </w:rPr>
+      </w:pPr>
+    </w:p>
+    <w:p>
+      <w:pPr>
+        <w:rPr>
+          <w:rFonts w:ascii="David" w:hAnsi="David" w:cs="David"/>
+          <w:sz w:val="24"/>
+          <w:szCs w:val="24"/>
+        </w:rPr>
+      </w:pPr>
+      <w:r>
+        <w:rPr>
+          <w:rFonts w:ascii="David" w:hAnsi="David" w:cs="David"/>
+          <w:sz w:val="24"/>
+          <w:szCs w:val="24"/>
+          <w:rtl/>
+        </w:rPr>
+        <w:t>במסגרת פרויקט הגמר במחלקה להנדסת תוכנה בעזריאלי (</w:t>
+      </w:r>
+      <w:r>
+        <w:rPr>
+          <w:rFonts w:ascii="David" w:hAnsi="David" w:cs="David"/>
+          <w:sz w:val="24"/>
+          <w:szCs w:val="24"/>
+        </w:rPr>
+        <w:t>JCE</w:t>
+      </w:r>
+      <w:r>
+        <w:rPr>
+          <w:rFonts w:ascii="David" w:hAnsi="David" w:cs="David"/>
+          <w:sz w:val="24"/>
+          <w:szCs w:val="24"/>
+          <w:rtl/>
+        </w:rPr>
+        <w:t>), הוטלה עלי המטלה לבצע פרויקט במסגרת של – 400 שעות .</w:t>
+      </w:r>
+    </w:p>
+    <w:p>
+      <w:pPr>
+        <w:rPr>
+          <w:rFonts w:ascii="David" w:hAnsi="David" w:cs="David"/>
+          <w:sz w:val="24"/>
+          <w:szCs w:val="24"/>
+          <w:rtl/>
+        </w:rPr>
+      </w:pPr>
+      <w:r>
+        <w:rPr>
+          <w:rFonts w:ascii="David" w:hAnsi="David" w:cs="David"/>
+          <w:sz w:val="24"/>
+          <w:szCs w:val="24"/>
+          <w:rtl/>
+        </w:rPr>
+        <w:t xml:space="preserve">הפרויקט שאעשה הוא פרויקט מחקרי שנעשה בשיתוף פעולה עם הסטודנט עדי </w:t>
+      </w:r>
+      <w:proofErr w:type="spellStart"/>
+      <w:r>
+        <w:rPr>
+          <w:rFonts w:ascii="David" w:hAnsi="David" w:cs="David"/>
+          <w:sz w:val="24"/>
+          <w:szCs w:val="24"/>
+          <w:rtl/>
+        </w:rPr>
+        <w:t>טיירי</w:t>
+      </w:r>
+      <w:proofErr w:type="spellEnd"/>
+      <w:r>
+        <w:rPr>
+          <w:rFonts w:ascii="David" w:hAnsi="David" w:cs="David"/>
+          <w:sz w:val="24"/>
+          <w:szCs w:val="24"/>
+          <w:rtl/>
+        </w:rPr>
+        <w:t xml:space="preserve"> והמנחים שלנו </w:t>
+      </w:r>
+      <w:r>
+        <w:rPr>
+          <w:rFonts w:ascii="David" w:hAnsi="David" w:cs="David"/>
+          <w:sz w:val="24"/>
+          <w:szCs w:val="24"/>
+          <w:rtl/>
+        </w:rPr>
+        <w:t>ד"ר יהודה חסין ו</w:t>
+      </w:r>
+      <w:r>
+        <w:rPr>
+          <w:rFonts w:ascii="David" w:hAnsi="David" w:cs="David"/>
+          <w:sz w:val="24"/>
+          <w:szCs w:val="24"/>
+          <w:rtl/>
+        </w:rPr>
+        <w:t>פרופ' רחל בן אליהו זהרי</w:t>
+      </w:r>
+      <w:r>
+        <w:rPr>
+          <w:rFonts w:ascii="David" w:hAnsi="David" w:cs="David"/>
+          <w:sz w:val="24"/>
+          <w:szCs w:val="24"/>
+          <w:rtl/>
+        </w:rPr>
+        <w:t>,</w:t>
+      </w:r>
+      <w:r>
+        <w:rPr>
+          <w:rFonts w:ascii="David" w:hAnsi="David" w:cs="David" w:hint="cs"/>
+          <w:sz w:val="24"/>
+          <w:szCs w:val="24"/>
+          <w:rtl/>
+        </w:rPr>
+        <w:t xml:space="preserve"> </w:t>
+      </w:r>
+      <w:r>
+        <w:rPr>
+          <w:rFonts w:ascii="David" w:hAnsi="David" w:cs="David"/>
+          <w:sz w:val="24"/>
+          <w:szCs w:val="24"/>
+          <w:rtl/>
+        </w:rPr>
+        <w:t xml:space="preserve">כאשר בפרויקט של עדי נעסוק בחלק של מבנה הנתונים של הפסוקיות, ובפרויקט זה נעסוק בחלק הגרפי של האלגוריתם, גרף זה נבנה ממבנה הנתונים של הפרויקט של עדי </w:t>
+      </w:r>
+      <w:proofErr w:type="spellStart"/>
+      <w:r>
+        <w:rPr>
+          <w:rFonts w:ascii="David" w:hAnsi="David" w:cs="David"/>
+          <w:sz w:val="24"/>
+          <w:szCs w:val="24"/>
+          <w:rtl/>
+        </w:rPr>
+        <w:t>טיירי</w:t>
+      </w:r>
+      <w:proofErr w:type="spellEnd"/>
+      <w:r>
+        <w:rPr>
+          <w:rFonts w:ascii="David" w:hAnsi="David" w:cs="David"/>
+          <w:sz w:val="24"/>
+          <w:szCs w:val="24"/>
+          <w:rtl/>
+        </w:rPr>
+        <w:t>.</w:t>
+      </w:r>
+    </w:p>
+    <w:p>
+      <w:pPr>
+        <w:spacing w:after="0"/>
+        <w:rPr>
+          <w:rFonts w:ascii="David" w:hAnsi="David" w:cs="David"/>
+          <w:sz w:val="24"/>
+          <w:szCs w:val="24"/>
+          <w:rtl/>
+        </w:rPr>
+      </w:pPr>
+      <w:r>
+        <w:rPr>
+          <w:rFonts w:ascii="David" w:hAnsi="David" w:cs="David"/>
+          <w:sz w:val="24"/>
+          <w:szCs w:val="24"/>
+          <w:rtl/>
+        </w:rPr>
+        <w:t xml:space="preserve">הבעיה בהינתן נוסחת </w:t>
+      </w:r>
+      <w:r>
+        <w:rPr>
+          <w:rFonts w:ascii="David" w:hAnsi="David" w:cs="David"/>
+          <w:sz w:val="24"/>
+          <w:szCs w:val="24"/>
+        </w:rPr>
+        <w:t>SAT</w:t>
+      </w:r>
+      <w:r>
+        <w:rPr>
+          <w:rFonts w:ascii="David" w:hAnsi="David" w:cs="David"/>
+          <w:sz w:val="24"/>
+          <w:szCs w:val="24"/>
+          <w:rtl/>
+        </w:rPr>
+        <w:t xml:space="preserve"> חיובית יש למצוא מודל מינימלי לנוסחה .</w:t>
+      </w:r>
+    </w:p>
+    <w:p>
+      <w:pPr>
+        <w:spacing w:after="0"/>
+        <w:rPr>
+          <w:rFonts w:ascii="David" w:hAnsi="David" w:cs="David"/>
+          <w:sz w:val="24"/>
+          <w:szCs w:val="24"/>
+          <w:rtl/>
+        </w:rPr>
+      </w:pPr>
+      <w:r>
+        <w:rPr>
+          <w:rFonts w:ascii="David" w:hAnsi="David" w:cs="David"/>
+          <w:sz w:val="24"/>
+          <w:szCs w:val="24"/>
+          <w:rtl/>
+        </w:rPr>
+        <w:t>לאחרונה הציעו ב [1] אלגוריתם המוצא מודל מינימלי שתלוי בגודל רכיב הקשירות הגדול ביותר.</w:t>
+      </w:r>
+      <w:r>
+        <w:rPr>
+          <w:rFonts w:ascii="David" w:hAnsi="David" w:cs="David"/>
+          <w:sz w:val="24"/>
+          <w:szCs w:val="24"/>
+          <w:rtl/>
+        </w:rPr>
+        <w:t xml:space="preserve"> </w:t>
+      </w:r>
+      <w:r>
+        <w:rPr>
+          <w:rFonts w:ascii="David" w:hAnsi="David" w:cs="David"/>
+          <w:sz w:val="24"/>
+          <w:szCs w:val="24"/>
+          <w:rtl/>
+        </w:rPr>
+        <w:t>כל נוסחה ניתנת לתרגום לגרף.</w:t>
+      </w:r>
+    </w:p>
+    <w:p>
+      <w:pPr>
+        <w:spacing w:after="0"/>
+        <w:rPr>
+          <w:rFonts w:ascii="David" w:hAnsi="David" w:cs="David"/>
+          <w:sz w:val="24"/>
+          <w:szCs w:val="24"/>
+          <w:rtl/>
+        </w:rPr>
+      </w:pPr>
+      <w:r>
+        <w:rPr>
+          <w:rFonts w:ascii="David" w:hAnsi="David" w:cs="David"/>
+          <w:sz w:val="24"/>
+          <w:szCs w:val="24"/>
+          <w:rtl/>
+        </w:rPr>
+        <w:t xml:space="preserve">אנו נממש את האלגוריתם כפי שמוצע במאמר [1], מטרת האלגוריתם [1] הוא מציאת מודל מינימלי לסט חוקים בצורת </w:t>
+      </w:r>
+      <w:r>
+        <w:rPr>
+          <w:rFonts w:ascii="David" w:hAnsi="David" w:cs="David"/>
+          <w:sz w:val="24"/>
+          <w:szCs w:val="24"/>
+        </w:rPr>
+        <w:t>CNF</w:t>
+      </w:r>
+      <w:r>
+        <w:rPr>
+          <w:rFonts w:ascii="David" w:hAnsi="David" w:cs="David"/>
+          <w:sz w:val="24"/>
+          <w:szCs w:val="24"/>
+          <w:rtl/>
+        </w:rPr>
+        <w:t xml:space="preserve"> תוך כדי שיפור זמן הריצה של האלגוריתם.</w:t>
+      </w:r>
+    </w:p>
+    <w:p>
+      <w:pPr>
+        <w:spacing w:after="0"/>
+        <w:rPr>
+          <w:rFonts w:ascii="David" w:hAnsi="David" w:cs="David"/>
+          <w:sz w:val="24"/>
+          <w:szCs w:val="24"/>
+          <w:rtl/>
+        </w:rPr>
+      </w:pPr>
+      <w:r>
+        <w:rPr>
+          <w:rFonts w:ascii="David" w:hAnsi="David" w:cs="David"/>
+          <w:sz w:val="24"/>
+          <w:szCs w:val="24"/>
+          <w:rtl/>
+        </w:rPr>
+        <w:t>מציאת המודל המינימלי תעשה על ידי בנית גרף לסט החוקים עפ"י סדר מסוים וזמן הריצה של האלגוריתם תלוי ב</w:t>
+      </w:r>
+      <w:r>
+        <w:rPr>
+          <w:rFonts w:ascii="David" w:hAnsi="David" w:cs="David" w:hint="cs"/>
+          <w:sz w:val="24"/>
+          <w:szCs w:val="24"/>
+          <w:rtl/>
+        </w:rPr>
+        <w:t xml:space="preserve">גודל </w:t>
+      </w:r>
+      <w:r>
+        <w:rPr>
+          <w:rFonts w:ascii="David" w:hAnsi="David" w:cs="David"/>
+          <w:sz w:val="24"/>
+          <w:szCs w:val="24"/>
+          <w:rtl/>
+        </w:rPr>
+        <w:t>רכיבי הקשירות של הגרף.</w:t>
+      </w:r>
+      <w:r>
+        <w:rPr>
+          <w:rFonts w:ascii="David" w:hAnsi="David" w:cs="David" w:hint="cs"/>
+          <w:sz w:val="24"/>
+          <w:szCs w:val="24"/>
+          <w:rtl/>
+        </w:rPr>
+        <w:t xml:space="preserve">  לכן אם נצליח להקטין את גודל רכיבי הקשירות בגרף נצליח להקטין את זמן הריצה של [1] .</w:t>
+      </w:r>
+    </w:p>
+    <w:p>
+      <w:pPr>
+        <w:spacing w:after="0"/>
+        <w:rPr>
+          <w:rFonts w:ascii="David" w:hAnsi="David" w:cs="David"/>
+          <w:sz w:val="24"/>
+          <w:szCs w:val="24"/>
+          <w:rtl/>
+        </w:rPr>
+      </w:pPr>
+      <w:r>
+        <w:rPr>
+          <w:rFonts w:ascii="David" w:hAnsi="David" w:cs="David"/>
+          <w:sz w:val="24"/>
+          <w:szCs w:val="24"/>
+          <w:rtl/>
+        </w:rPr>
+        <w:t>כדי לפרק את רכיב הקשירות נשתמש במאמר [</w:t>
+      </w:r>
+      <w:r>
+        <w:rPr>
+          <w:rFonts w:ascii="David" w:hAnsi="David" w:cs="David"/>
+          <w:sz w:val="24"/>
+          <w:szCs w:val="24"/>
+          <w:rtl/>
+        </w:rPr>
+        <w:t>40</w:t>
+      </w:r>
+      <w:r>
+        <w:rPr>
+          <w:rFonts w:ascii="David" w:hAnsi="David" w:cs="David"/>
+          <w:sz w:val="24"/>
+          <w:szCs w:val="24"/>
+          <w:rtl/>
+        </w:rPr>
+        <w:t xml:space="preserve">] מאמר זה מאפשר לנו לדעת איזה קודקודים </w:t>
+      </w:r>
+      <w:r>
+        <w:rPr>
+          <w:rFonts w:ascii="David" w:hAnsi="David" w:cs="David"/>
+          <w:sz w:val="24"/>
+          <w:szCs w:val="24"/>
+          <w:rtl/>
+        </w:rPr>
+        <w:t>כדאי ל</w:t>
+      </w:r>
+      <w:r>
+        <w:rPr>
+          <w:rFonts w:ascii="David" w:hAnsi="David" w:cs="David"/>
+          <w:sz w:val="24"/>
+          <w:szCs w:val="24"/>
+          <w:rtl/>
+        </w:rPr>
+        <w:t>הוריד ע"מ</w:t>
+      </w:r>
+      <w:r>
+        <w:rPr>
+          <w:rFonts w:ascii="David" w:hAnsi="David" w:cs="David"/>
+          <w:sz w:val="24"/>
+          <w:szCs w:val="24"/>
+          <w:rtl/>
+        </w:rPr>
+        <w:t xml:space="preserve"> שרכיב הקשירות, ש</w:t>
+      </w:r>
+      <w:r>
+        <w:rPr>
+          <w:rFonts w:ascii="David" w:hAnsi="David" w:cs="David"/>
+          <w:sz w:val="24"/>
+          <w:szCs w:val="24"/>
+          <w:rtl/>
+        </w:rPr>
+        <w:t>גודל אלגוריתם [1] תלוי בו, יתפרק באופן מאוזן.</w:t>
+      </w:r>
+    </w:p>
+    <w:p>
+      <w:pPr>
+        <w:spacing w:after="0"/>
+        <w:rPr>
+          <w:rFonts w:ascii="David" w:hAnsi="David" w:cs="David"/>
+          <w:sz w:val="24"/>
+          <w:szCs w:val="24"/>
+          <w:rtl/>
+        </w:rPr>
+      </w:pPr>
+    </w:p>
+    <w:p>
+      <w:pPr>
+        <w:spacing w:after="0"/>
+        <w:rPr>
+          <w:rFonts w:ascii="David" w:hAnsi="David" w:cs="David"/>
+          <w:sz w:val="24"/>
+          <w:szCs w:val="24"/>
+          <w:rtl/>
+        </w:rPr>
+      </w:pPr>
+      <w:r>
+        <w:rPr>
+          <w:rFonts w:ascii="David" w:hAnsi="David" w:cs="David"/>
+          <w:sz w:val="24"/>
+          <w:szCs w:val="24"/>
+          <w:rtl/>
+        </w:rPr>
+        <w:t xml:space="preserve">מתברר שבהרבה בעיות קשות כל הגרף הוא רכיב קשירות אחד גדול. אנו ננסה לפרק את רכיב הקשירות הגדול ע"מ להקטין את זמן הריצה. </w:t>
+      </w:r>
+      <w:r>
+        <w:rPr>
+          <w:rFonts w:ascii="David" w:hAnsi="David" w:cs="David" w:hint="cs"/>
+          <w:sz w:val="24"/>
+          <w:szCs w:val="24"/>
+          <w:rtl/>
+        </w:rPr>
+        <w:t xml:space="preserve">אנו </w:t>
+      </w:r>
+      <w:r>
+        <w:rPr>
+          <w:rFonts w:ascii="David" w:hAnsi="David" w:cs="David" w:hint="cs"/>
+          <w:sz w:val="24"/>
+          <w:szCs w:val="24"/>
+          <w:rtl/>
+        </w:rPr>
+        <w:t xml:space="preserve">נציע כפתרון את </w:t>
+      </w:r>
+      <w:r>
+        <w:rPr>
+          <w:rFonts w:ascii="David" w:hAnsi="David" w:cs="David"/>
+          <w:sz w:val="24"/>
+          <w:szCs w:val="24"/>
+          <w:rtl/>
+        </w:rPr>
+        <w:t xml:space="preserve">אלגוריתם </w:t>
+      </w:r>
+      <w:r>
+        <w:rPr>
+          <w:rFonts w:ascii="David" w:hAnsi="David" w:cs="David" w:hint="cs"/>
+          <w:sz w:val="24"/>
+          <w:szCs w:val="24"/>
+          <w:rtl/>
+        </w:rPr>
+        <w:t xml:space="preserve">[40] כאשר </w:t>
+      </w:r>
+      <w:r>
+        <w:rPr>
+          <w:rFonts w:ascii="David" w:hAnsi="David" w:cs="David" w:hint="cs"/>
+          <w:sz w:val="24"/>
+          <w:szCs w:val="24"/>
+          <w:rtl/>
+        </w:rPr>
+        <w:t>מטרתו היא מציאת קשתות שיפרקו את הגרף, ונשתמש במידע שאלגוריתם זה נותן בשביל למצוא קדקודים שאם נסיר אותם מהגרף נצליח לפרק את רכיב הקשירות הגדול ביותר בגרף, ובכך להקטין את זמן הריצה של אלגוריתם [1] .</w:t>
+      </w:r>
     </w:p>
     <w:p>
       <w:pPr>
@@ -1863,123 +1863,6 @@
           <w:rtl/>
         </w:rPr>
       </w:pPr>
-      <w:r>
-        <w:rPr>
-          <w:rFonts w:ascii="David" w:hAnsi="David" w:cs="David"/>
-          <w:sz w:val="24"/>
-          <w:szCs w:val="24"/>
-          <w:rtl/>
-        </w:rPr>
-        <w:t xml:space="preserve">ניהול שני הפרויקטים דורשים המון סדר ואחריות, </w:t>
-      </w:r>
-      <w:r>
-        <w:rPr>
-          <w:rFonts w:ascii="David" w:hAnsi="David" w:cs="David"/>
-          <w:sz w:val="24"/>
-          <w:szCs w:val="24"/>
-          <w:rtl/>
-        </w:rPr>
-        <w:t xml:space="preserve">ולכן יש לנו </w:t>
-      </w:r>
-      <w:r>
-        <w:rPr>
-          <w:rFonts w:ascii="David" w:hAnsi="David" w:cs="David"/>
-          <w:sz w:val="24"/>
-          <w:szCs w:val="24"/>
-          <w:rtl/>
-        </w:rPr>
-        <w:t>שתי</w:t>
-      </w:r>
-      <w:r>
-        <w:rPr>
-          <w:rFonts w:ascii="David" w:hAnsi="David" w:cs="David"/>
-          <w:sz w:val="24"/>
-          <w:szCs w:val="24"/>
-          <w:rtl/>
-        </w:rPr>
-        <w:t xml:space="preserve"> יחידות מפתח להתייחס אליהם, אחד זה</w:t>
-      </w:r>
-      <w:r>
-        <w:rPr>
-          <w:rFonts w:ascii="David" w:hAnsi="David" w:cs="David"/>
-          <w:sz w:val="24"/>
-          <w:szCs w:val="24"/>
-          <w:rtl/>
-        </w:rPr>
-        <w:t xml:space="preserve"> סנכר</w:t>
-      </w:r>
-      <w:r>
-        <w:rPr>
-          <w:rFonts w:ascii="David" w:hAnsi="David" w:cs="David"/>
-          <w:sz w:val="24"/>
-          <w:szCs w:val="24"/>
-          <w:rtl/>
-        </w:rPr>
-        <w:t>ו</w:t>
-      </w:r>
-      <w:r>
-        <w:rPr>
-          <w:rFonts w:ascii="David" w:hAnsi="David" w:cs="David"/>
-          <w:sz w:val="24"/>
-          <w:szCs w:val="24"/>
-          <w:rtl/>
-        </w:rPr>
-        <w:t>ן בין הפרויקטים השונים, בשביל שנוכל להגיע למצב ששני האלגוריתמים יעבדו יחדיו</w:t>
-      </w:r>
-      <w:r>
-        <w:rPr>
-          <w:rFonts w:ascii="David" w:hAnsi="David" w:cs="David"/>
-          <w:sz w:val="24"/>
-          <w:szCs w:val="24"/>
-          <w:rtl/>
-        </w:rPr>
-        <w:t xml:space="preserve"> חובה עבודה שבועית ויצירת מערכת ניהול של שני </w:t>
-      </w:r>
-      <w:r>
-        <w:rPr>
-          <w:rFonts w:ascii="David" w:hAnsi="David" w:cs="David"/>
-          <w:sz w:val="24"/>
-          <w:szCs w:val="24"/>
-          <w:rtl/>
-        </w:rPr>
-        <w:t>הפרויקטים</w:t>
-      </w:r>
-      <w:r>
-        <w:rPr>
-          <w:rFonts w:ascii="David" w:hAnsi="David" w:cs="David"/>
-          <w:sz w:val="24"/>
-          <w:szCs w:val="24"/>
-          <w:rtl/>
-        </w:rPr>
-        <w:t xml:space="preserve"> יחדיו, החלק השני זה עבודה צמודה עם המנחים מכיוון </w:t>
-      </w:r>
-      <w:r>
-        <w:rPr>
-          <w:rFonts w:ascii="David" w:hAnsi="David" w:cs="David"/>
-          <w:sz w:val="24"/>
-          <w:szCs w:val="24"/>
-          <w:rtl/>
-        </w:rPr>
-        <w:t>שהפרויקט</w:t>
-      </w:r>
-      <w:r>
-        <w:rPr>
-          <w:rFonts w:ascii="David" w:hAnsi="David" w:cs="David"/>
-          <w:sz w:val="24"/>
-          <w:szCs w:val="24"/>
-          <w:rtl/>
-        </w:rPr>
-        <w:t xml:space="preserve"> בחלקו הוא מימוש תיאוריה </w:t>
-      </w:r>
-      <w:r>
-        <w:rPr>
-          <w:rFonts w:ascii="David" w:hAnsi="David" w:cs="David"/>
-          <w:sz w:val="24"/>
-          <w:szCs w:val="24"/>
-          <w:rtl/>
-        </w:rPr>
-        <w:t>והתבססות על מחקרים דומים שנעשו.</w:t>
-      </w:r>
     </w:p>
     <w:p>
       <w:pPr>
@@ -1988,12 +1871,129 @@
         <w:adjustRightInd w:val="0"/>
         <w:spacing w:after="0" w:line="240" w:lineRule="auto"/>
         <w:rPr>
-          <w:rFonts w:asciiTheme="minorBidi" w:hAnsiTheme="minorBidi"/>
-          <w:sz w:val="24"/>
-          <w:szCs w:val="24"/>
-          <w:rtl/>
-        </w:rPr>
-      </w:pPr>
+          <w:rFonts w:ascii="David" w:hAnsi="David" w:cs="David"/>
+          <w:sz w:val="24"/>
+          <w:szCs w:val="24"/>
+          <w:rtl/>
+        </w:rPr>
+      </w:pPr>
+      <w:r>
+        <w:rPr>
+          <w:rFonts w:ascii="David" w:hAnsi="David" w:cs="David"/>
+          <w:sz w:val="24"/>
+          <w:szCs w:val="24"/>
+          <w:rtl/>
+        </w:rPr>
+        <w:t xml:space="preserve">ניהול שני הפרויקטים דורשים המון סדר ואחריות, </w:t>
+      </w:r>
+      <w:r>
+        <w:rPr>
+          <w:rFonts w:ascii="David" w:hAnsi="David" w:cs="David"/>
+          <w:sz w:val="24"/>
+          <w:szCs w:val="24"/>
+          <w:rtl/>
+        </w:rPr>
+        <w:t xml:space="preserve">ולכן יש לנו </w:t>
+      </w:r>
+      <w:r>
+        <w:rPr>
+          <w:rFonts w:ascii="David" w:hAnsi="David" w:cs="David"/>
+          <w:sz w:val="24"/>
+          <w:szCs w:val="24"/>
+          <w:rtl/>
+        </w:rPr>
+        <w:t>שתי</w:t>
+      </w:r>
+      <w:r>
+        <w:rPr>
+          <w:rFonts w:ascii="David" w:hAnsi="David" w:cs="David"/>
+          <w:sz w:val="24"/>
+          <w:szCs w:val="24"/>
+          <w:rtl/>
+        </w:rPr>
+        <w:t xml:space="preserve"> יחידות מפתח להתייחס אליהם, אחד זה</w:t>
+      </w:r>
+      <w:r>
+        <w:rPr>
+          <w:rFonts w:ascii="David" w:hAnsi="David" w:cs="David"/>
+          <w:sz w:val="24"/>
+          <w:szCs w:val="24"/>
+          <w:rtl/>
+        </w:rPr>
+        <w:t xml:space="preserve"> סנכר</w:t>
+      </w:r>
+      <w:r>
+        <w:rPr>
+          <w:rFonts w:ascii="David" w:hAnsi="David" w:cs="David"/>
+          <w:sz w:val="24"/>
+          <w:szCs w:val="24"/>
+          <w:rtl/>
+        </w:rPr>
+        <w:t>ו</w:t>
+      </w:r>
+      <w:r>
+        <w:rPr>
+          <w:rFonts w:ascii="David" w:hAnsi="David" w:cs="David"/>
+          <w:sz w:val="24"/>
+          <w:szCs w:val="24"/>
+          <w:rtl/>
+        </w:rPr>
+        <w:t>ן בין הפרויקטים השונים, בשביל שנוכל להגיע למצב ששני האלגוריתמים יעבדו יחדיו</w:t>
+      </w:r>
+      <w:r>
+        <w:rPr>
+          <w:rFonts w:ascii="David" w:hAnsi="David" w:cs="David"/>
+          <w:sz w:val="24"/>
+          <w:szCs w:val="24"/>
+          <w:rtl/>
+        </w:rPr>
+        <w:t xml:space="preserve"> חובה עבודה שבועית ויצירת מערכת ניהול של שני </w:t>
+      </w:r>
+      <w:r>
+        <w:rPr>
+          <w:rFonts w:ascii="David" w:hAnsi="David" w:cs="David"/>
+          <w:sz w:val="24"/>
+          <w:szCs w:val="24"/>
+          <w:rtl/>
+        </w:rPr>
+        <w:t>הפרויקטים</w:t>
+      </w:r>
+      <w:r>
+        <w:rPr>
+          <w:rFonts w:ascii="David" w:hAnsi="David" w:cs="David"/>
+          <w:sz w:val="24"/>
+          <w:szCs w:val="24"/>
+          <w:rtl/>
+        </w:rPr>
+        <w:t xml:space="preserve"> יחדיו, החלק השני זה עבודה צמודה עם המנחים מכיוון </w:t>
+      </w:r>
+      <w:r>
+        <w:rPr>
+          <w:rFonts w:ascii="David" w:hAnsi="David" w:cs="David"/>
+          <w:sz w:val="24"/>
+          <w:szCs w:val="24"/>
+          <w:rtl/>
+        </w:rPr>
+        <w:t>שהפרויקט</w:t>
+      </w:r>
+      <w:r>
+        <w:rPr>
+          <w:rFonts w:ascii="David" w:hAnsi="David" w:cs="David"/>
+          <w:sz w:val="24"/>
+          <w:szCs w:val="24"/>
+          <w:rtl/>
+        </w:rPr>
+        <w:t xml:space="preserve"> בחלקו הוא מימוש תיאוריה </w:t>
+      </w:r>
+      <w:r>
+        <w:rPr>
+          <w:rFonts w:ascii="David" w:hAnsi="David" w:cs="David"/>
+          <w:sz w:val="24"/>
+          <w:szCs w:val="24"/>
+          <w:rtl/>
+        </w:rPr>
+        <w:t>והתבססות על מחקרים דומים שנעשו.</w:t>
+      </w:r>
     </w:p>
     <w:p>
       <w:pPr>
@@ -2039,6 +2039,20 @@
     </w:p>
     <w:p>
       <w:pPr>
+        <w:autoSpaceDE w:val="0"/>
+        <w:autoSpaceDN w:val="0"/>
+        <w:adjustRightInd w:val="0"/>
+        <w:spacing w:after="0" w:line="240" w:lineRule="auto"/>
+        <w:rPr>
+          <w:rFonts w:asciiTheme="minorBidi" w:hAnsiTheme="minorBidi"/>
+          <w:sz w:val="24"/>
+          <w:szCs w:val="24"/>
+          <w:rtl/>
+        </w:rPr>
+      </w:pPr>
+    </w:p>
+    <w:p>
+      <w:pPr>
         <w:rPr>
           <w:rFonts w:ascii="David" w:hAnsi="David" w:cs="David"/>
           <w:sz w:val="24"/>
@@ -2116,6 +2130,7 @@
           <w:szCs w:val="36"/>
           <w:rtl/>
         </w:rPr>
+        <w:lastRenderedPageBreak/>
         <w:t>מילון מונחים , סימנים וקיצורים</w:t>
       </w:r>
       <w:r>
@@ -2145,7 +2160,6 @@
           <w:sz w:val="36"/>
           <w:szCs w:val="36"/>
         </w:rPr>
-        <w:lastRenderedPageBreak/>
         <w:drawing>
           <wp:anchor distT="0" distB="0" distL="114300" distR="114300" simplePos="0" relativeHeight="251659264" behindDoc="0" locked="0" layoutInCell="1" allowOverlap="1" wp14:anchorId="46CFE5F3" wp14:editId="7C3F3403">
             <wp:simplePos x="0" y="0"/>
@@ -8360,7 +8374,7 @@
           <w:sz w:val="24"/>
         </w:rPr>
       </w:pPr>
-      <w:bookmarkStart w:id="2" w:name="_Hlk503523307"/>
+      <w:bookmarkStart w:id="1" w:name="_Hlk503523307"/>
       <w:r>
         <w:rPr>
           <w:rFonts w:ascii="David" w:hAnsi="David" w:hint="cs"/>
@@ -8689,7 +8703,7 @@
         <w:t xml:space="preserve"> [44] אולי זמן הריצה שאנו מציעים לא יעיל לעומתם.</w:t>
       </w:r>
     </w:p>
-    <w:bookmarkEnd w:id="2"/>
+    <w:bookmarkEnd w:id="1"/>
     <w:p>
       <w:pPr>
         <w:rPr>
@@ -11892,17 +11906,15 @@
           <w:rFonts w:ascii="David" w:hAnsi="David"/>
           <w:sz w:val="24"/>
         </w:rPr>
-        <w:t xml:space="preserve"> N-</w:t>
-      </w:r>
-      <w:proofErr w:type="spellStart"/>
+        <w:t xml:space="preserve"> </w:t>
+      </w:r>
       <w:r>
         <w:rPr>
           <w:rFonts w:ascii="David" w:hAnsi="David"/>
           <w:sz w:val="24"/>
         </w:rPr>
-        <w:t>cnf</w:t>
-      </w:r>
-      <w:proofErr w:type="spellEnd"/>
+        <w:t>CNF</w:t>
+      </w:r>
       <w:r>
         <w:rPr>
           <w:rFonts w:ascii="David" w:hAnsi="David" w:hint="cs"/>
@@ -11962,30 +11974,20 @@
       </w:r>
       <w:r>
         <w:rPr>
-          <w:rFonts w:ascii="David" w:hAnsi="David" w:cs="David"/>
+          <w:rFonts w:ascii="David" w:hAnsi="David"/>
           <w:sz w:val="24"/>
           <w:u w:val="single"/>
         </w:rPr>
-        <w:t>N-</w:t>
-      </w:r>
-      <w:proofErr w:type="spellStart"/>
+        <w:t>CNF</w:t>
+      </w:r>
       <w:r>
         <w:rPr>
           <w:rFonts w:ascii="David" w:hAnsi="David" w:cs="David"/>
           <w:sz w:val="24"/>
           <w:u w:val="single"/>
-        </w:rPr>
-        <w:t>cnf</w:t>
-      </w:r>
-      <w:proofErr w:type="spellEnd"/>
-      <w:r>
-        <w:rPr>
-          <w:rFonts w:ascii="David" w:hAnsi="David" w:cs="David"/>
-          <w:sz w:val="24"/>
-          <w:u w:val="single"/>
-          <w:rtl/>
-        </w:rPr>
-        <w:t xml:space="preserve"> :</w:t>
+          <w:rtl/>
+        </w:rPr>
+        <w:t>:</w:t>
       </w:r>
     </w:p>
     <w:p>
@@ -12069,7 +12071,18 @@
           <w:szCs w:val="24"/>
           <w:rtl/>
         </w:rPr>
-        <w:t xml:space="preserve">יכולים להיות כמה </w:t>
+        <w:t>יכולים להיות כ</w:t>
+      </w:r>
+      <w:bookmarkStart w:id="2" w:name="_GoBack"/>
+      <w:bookmarkEnd w:id="2"/>
+      <w:r>
+        <w:rPr>
+          <w:rFonts w:ascii="David" w:hAnsi="David" w:cs="David"/>
+          <w:sz w:val="24"/>
+          <w:szCs w:val="24"/>
+          <w:rtl/>
+        </w:rPr>
+        <w:t xml:space="preserve">מה </w:t>
       </w:r>
       <w:r>
         <w:rPr>
@@ -14467,30 +14480,11 @@
       </w:r>
       <w:r>
         <w:rPr>
-          <w:rFonts w:ascii="David" w:hAnsi="David" w:cs="David" w:hint="cs"/>
-          <w:sz w:val="24"/>
-          <w:szCs w:val="24"/>
-        </w:rPr>
-        <w:t>N</w:t>
-      </w:r>
-      <w:r>
-        <w:rPr>
-          <w:rFonts w:ascii="David" w:hAnsi="David" w:cs="David"/>
-          <w:sz w:val="24"/>
-          <w:szCs w:val="24"/>
-        </w:rPr>
-        <w:t>-</w:t>
-      </w:r>
-      <w:proofErr w:type="spellStart"/>
-      <w:r>
-        <w:rPr>
-          <w:rFonts w:ascii="David" w:hAnsi="David" w:cs="David"/>
-          <w:sz w:val="24"/>
-          <w:szCs w:val="24"/>
-        </w:rPr>
-        <w:t>cnf</w:t>
-      </w:r>
-      <w:proofErr w:type="spellEnd"/>
+          <w:rFonts w:ascii="David" w:hAnsi="David"/>
+          <w:sz w:val="24"/>
+        </w:rPr>
+        <w:t>CNF</w:t>
+      </w:r>
       <w:r>
         <w:rPr>
           <w:rFonts w:ascii="David" w:hAnsi="David" w:cs="David"/>
@@ -26019,10 +26013,10 @@
             <v:path o:extrusionok="f" gradientshapeok="t" o:connecttype="rect"/>
             <o:lock v:ext="edit" aspectratio="t"/>
           </v:shapetype>
-          <v:shape id="_x0000_i1025" type="#_x0000_t75" style="width:141.45pt;height:19.3pt" o:ole="">
+          <v:shape id="_x0000_i1025" type="#_x0000_t75" style="width:141.7pt;height:19.4pt" o:ole="">
             <v:imagedata r:id="rId30" o:title=""/>
           </v:shape>
-          <o:OLEObject Type="Embed" ProgID="Unknown" ShapeID="_x0000_i1025" DrawAspect="Content" ObjectID="_1579019861" r:id="rId31"/>
+          <o:OLEObject Type="Embed" ProgID="Unknown" ShapeID="_x0000_i1025" DrawAspect="Content" ObjectID="_1579022860" r:id="rId31"/>
         </w:object>
       </w:r>
       <w:r>
@@ -26174,10 +26168,10 @@
           <w:szCs w:val="24"/>
         </w:rPr>
         <w:object w:dxaOrig="3660" w:dyaOrig="4740" w14:anchorId="29B9D7D2">
-          <v:shape id="_x0000_i1026" type="#_x0000_t75" style="width:95.15pt;height:123.45pt" o:ole="">
+          <v:shape id="_x0000_i1026" type="#_x0000_t75" style="width:95.55pt;height:123.7pt" o:ole="">
             <v:imagedata r:id="rId32" o:title=""/>
           </v:shape>
-          <o:OLEObject Type="Embed" ProgID="Unknown" ShapeID="_x0000_i1026" DrawAspect="Content" ObjectID="_1579019862" r:id="rId33"/>
+          <o:OLEObject Type="Embed" ProgID="Unknown" ShapeID="_x0000_i1026" DrawAspect="Content" ObjectID="_1579022861" r:id="rId33"/>
         </w:object>
       </w:r>
     </w:p>
@@ -34047,7 +34041,7 @@
 </file>
 
 <file path=customXml/itemProps1.xml><?xml version="1.0" encoding="utf-8"?>
-<ds:datastoreItem xmlns:ds="http://schemas.openxmlformats.org/officeDocument/2006/customXml" ds:itemID="{CC275A05-ED33-4EE7-8354-809579574F40}">
+<ds:datastoreItem xmlns:ds="http://schemas.openxmlformats.org/officeDocument/2006/customXml" ds:itemID="{3D87FEE3-28CF-49E1-B000-331F9634140A}">
   <ds:schemaRefs>
     <ds:schemaRef ds:uri="http://schemas.openxmlformats.org/officeDocument/2006/bibliography"/>
   </ds:schemaRefs>

</xml_diff>

<commit_message>
fix alpha report V3
</commit_message>
<xml_diff>
--- a/doc/alpha/הפרדה מינימלית ומאוזנת של קודקודים ברכיב קשירות-דוח אלפא.docx
+++ b/doc/alpha/הפרדה מינימלית ומאוזנת של קודקודים ברכיב קשירות-דוח אלפא.docx
@@ -12071,18 +12071,7 @@
           <w:szCs w:val="24"/>
           <w:rtl/>
         </w:rPr>
-        <w:t>יכולים להיות כ</w:t>
-      </w:r>
-      <w:bookmarkStart w:id="2" w:name="_GoBack"/>
-      <w:bookmarkEnd w:id="2"/>
-      <w:r>
-        <w:rPr>
-          <w:rFonts w:ascii="David" w:hAnsi="David" w:cs="David"/>
-          <w:sz w:val="24"/>
-          <w:szCs w:val="24"/>
-          <w:rtl/>
-        </w:rPr>
-        <w:t xml:space="preserve">מה </w:t>
+        <w:t xml:space="preserve">יכולים להיות כמה </w:t>
       </w:r>
       <w:r>
         <w:rPr>
@@ -15357,9 +15346,200 @@
         <w:jc w:val="both"/>
         <w:rPr>
           <w:rFonts w:ascii="David" w:hAnsi="David" w:cs="David"/>
-          <w:rtl/>
-        </w:rPr>
-      </w:pPr>
+          <w:sz w:val="24"/>
+          <w:szCs w:val="24"/>
+          <w:rtl/>
+        </w:rPr>
+      </w:pPr>
+    </w:p>
+    <w:p>
+      <w:pPr>
+        <w:jc w:val="both"/>
+        <w:rPr>
+          <w:rFonts w:ascii="David" w:hAnsi="David" w:cs="David"/>
+          <w:sz w:val="24"/>
+          <w:szCs w:val="24"/>
+        </w:rPr>
+      </w:pPr>
+      <w:r>
+        <w:rPr>
+          <w:rFonts w:ascii="David" w:hAnsi="David" w:cs="David"/>
+          <w:sz w:val="24"/>
+          <w:szCs w:val="24"/>
+          <w:rtl/>
+        </w:rPr>
+        <w:t>המשך הפרויקט:</w:t>
+      </w:r>
+    </w:p>
+    <w:p>
+      <w:pPr>
+        <w:numPr>
+          <w:ilvl w:val="0"/>
+          <w:numId w:val="26"/>
+        </w:numPr>
+        <w:jc w:val="both"/>
+        <w:rPr>
+          <w:rFonts w:ascii="David" w:hAnsi="David" w:cs="David"/>
+          <w:sz w:val="24"/>
+          <w:szCs w:val="24"/>
+          <w:rtl/>
+        </w:rPr>
+      </w:pPr>
+      <w:r>
+        <w:rPr>
+          <w:rFonts w:ascii="David" w:hAnsi="David" w:cs="David"/>
+          <w:sz w:val="24"/>
+          <w:szCs w:val="24"/>
+          <w:rtl/>
+        </w:rPr>
+        <w:t>פירוק רכיב הקשירות בצורה מאוזנת יותר</w:t>
+      </w:r>
+      <w:r>
+        <w:rPr>
+          <w:rFonts w:ascii="David" w:hAnsi="David" w:cs="David" w:hint="cs"/>
+          <w:sz w:val="24"/>
+          <w:szCs w:val="24"/>
+          <w:rtl/>
+        </w:rPr>
+        <w:t xml:space="preserve"> </w:t>
+      </w:r>
+      <w:r>
+        <w:rPr>
+          <w:rFonts w:ascii="David" w:hAnsi="David" w:cs="David"/>
+          <w:sz w:val="24"/>
+          <w:szCs w:val="24"/>
+          <w:rtl/>
+        </w:rPr>
+        <w:t>–</w:t>
+      </w:r>
+      <w:r>
+        <w:rPr>
+          <w:rFonts w:ascii="David" w:hAnsi="David" w:cs="David" w:hint="cs"/>
+          <w:sz w:val="24"/>
+          <w:szCs w:val="24"/>
+          <w:rtl/>
+        </w:rPr>
+        <w:t xml:space="preserve"> במצב כרגע התמקדנו במציאת </w:t>
+      </w:r>
+      <w:r>
+        <w:rPr>
+          <w:rFonts w:ascii="David" w:hAnsi="David" w:cs="David" w:hint="cs"/>
+          <w:sz w:val="24"/>
+          <w:szCs w:val="24"/>
+        </w:rPr>
+        <w:t>V</w:t>
+      </w:r>
+      <w:r>
+        <w:rPr>
+          <w:rFonts w:ascii="David" w:hAnsi="David" w:cs="David"/>
+          <w:sz w:val="24"/>
+          <w:szCs w:val="24"/>
+        </w:rPr>
+        <w:t>'</w:t>
+      </w:r>
+      <w:r>
+        <w:rPr>
+          <w:rFonts w:ascii="David" w:hAnsi="David" w:cs="David" w:hint="cs"/>
+          <w:sz w:val="24"/>
+          <w:szCs w:val="24"/>
+          <w:rtl/>
+        </w:rPr>
+        <w:t xml:space="preserve"> קטן, בהמשך נרצה למצוא </w:t>
+      </w:r>
+      <w:r>
+        <w:rPr>
+          <w:rFonts w:ascii="David" w:hAnsi="David" w:cs="David" w:hint="cs"/>
+          <w:sz w:val="24"/>
+          <w:szCs w:val="24"/>
+        </w:rPr>
+        <w:t>V</w:t>
+      </w:r>
+      <w:r>
+        <w:rPr>
+          <w:rFonts w:ascii="David" w:hAnsi="David" w:cs="David"/>
+          <w:sz w:val="24"/>
+          <w:szCs w:val="24"/>
+        </w:rPr>
+        <w:t>'</w:t>
+      </w:r>
+      <w:r>
+        <w:rPr>
+          <w:rFonts w:ascii="David" w:hAnsi="David" w:cs="David" w:hint="cs"/>
+          <w:sz w:val="24"/>
+          <w:szCs w:val="24"/>
+          <w:rtl/>
+        </w:rPr>
+        <w:t xml:space="preserve"> שיפרק את רכיב הקשירות בצורה מאוזנת </w:t>
+      </w:r>
+      <w:r>
+        <w:rPr>
+          <w:rFonts w:ascii="David" w:hAnsi="David" w:cs="David"/>
+          <w:sz w:val="24"/>
+          <w:szCs w:val="24"/>
+          <w:rtl/>
+        </w:rPr>
+        <w:t xml:space="preserve">. </w:t>
+      </w:r>
+    </w:p>
+    <w:p>
+      <w:pPr>
+        <w:numPr>
+          <w:ilvl w:val="0"/>
+          <w:numId w:val="26"/>
+        </w:numPr>
+        <w:jc w:val="both"/>
+        <w:rPr>
+          <w:rFonts w:ascii="David" w:hAnsi="David" w:cs="David"/>
+          <w:sz w:val="24"/>
+          <w:szCs w:val="24"/>
+          <w:rtl/>
+        </w:rPr>
+      </w:pPr>
+      <w:r>
+        <w:rPr>
+          <w:rFonts w:ascii="David" w:hAnsi="David" w:cs="David"/>
+          <w:sz w:val="24"/>
+          <w:szCs w:val="24"/>
+          <w:rtl/>
+        </w:rPr>
+        <w:t>שינוי במבנה הנתונים בשביל לשפר זמני ריצה</w:t>
+      </w:r>
+      <w:r>
+        <w:rPr>
+          <w:rFonts w:ascii="David" w:hAnsi="David" w:cs="David" w:hint="cs"/>
+          <w:sz w:val="24"/>
+          <w:szCs w:val="24"/>
+          <w:rtl/>
+        </w:rPr>
+        <w:t xml:space="preserve"> </w:t>
+      </w:r>
+      <w:r>
+        <w:rPr>
+          <w:rFonts w:ascii="David" w:hAnsi="David" w:cs="David"/>
+          <w:sz w:val="24"/>
+          <w:szCs w:val="24"/>
+          <w:rtl/>
+        </w:rPr>
+        <w:t>–</w:t>
+      </w:r>
+      <w:r>
+        <w:rPr>
+          <w:rFonts w:ascii="David" w:hAnsi="David" w:cs="David" w:hint="cs"/>
+          <w:sz w:val="24"/>
+          <w:szCs w:val="24"/>
+          <w:rtl/>
+        </w:rPr>
+        <w:t>באלגוריתם שלנו ישנם כמה מבני נתונים שיכולים להשתמש במשאבים רבים, במידה ונצליח למצוא פירוק קטן ומאוזן נשנה את מבני הנתונים הנ"ל בשביל לצמצם בשימוש המשאבים שלנו</w:t>
+      </w:r>
+      <w:r>
+        <w:rPr>
+          <w:rFonts w:ascii="David" w:hAnsi="David" w:cs="David"/>
+          <w:sz w:val="24"/>
+          <w:szCs w:val="24"/>
+          <w:rtl/>
+        </w:rPr>
+        <w:t>.</w:t>
+      </w:r>
     </w:p>
     <w:p>
       <w:pPr>
@@ -15857,6 +16037,7 @@
           <w:rFonts w:asciiTheme="majorBidi" w:hAnsiTheme="majorBidi" w:cstheme="majorBidi"/>
           <w:sz w:val="24"/>
         </w:rPr>
+        <w:lastRenderedPageBreak/>
         <w:t>Arti_cial</w:t>
       </w:r>
       <w:proofErr w:type="spellEnd"/>
@@ -16065,7 +16246,6 @@
           <w:rFonts w:asciiTheme="majorBidi" w:hAnsiTheme="majorBidi" w:cstheme="majorBidi"/>
           <w:sz w:val="24"/>
         </w:rPr>
-        <w:lastRenderedPageBreak/>
         <w:t>logic in computer science, pages 89-97, June 1987.</w:t>
       </w:r>
     </w:p>
@@ -16870,6 +17050,7 @@
           <w:rFonts w:asciiTheme="majorBidi" w:hAnsiTheme="majorBidi" w:cstheme="majorBidi"/>
           <w:sz w:val="24"/>
         </w:rPr>
+        <w:lastRenderedPageBreak/>
         <w:t>databases. New Generation Computing, 9:365-385, 1991.</w:t>
       </w:r>
     </w:p>
@@ -17077,7 +17258,6 @@
           <w:rFonts w:asciiTheme="majorBidi" w:hAnsiTheme="majorBidi" w:cstheme="majorBidi"/>
           <w:sz w:val="24"/>
         </w:rPr>
-        <w:lastRenderedPageBreak/>
         <w:t>857, 2009.</w:t>
       </w:r>
     </w:p>
@@ -17750,6 +17930,7 @@
           <w:rFonts w:asciiTheme="majorBidi" w:hAnsiTheme="majorBidi" w:cstheme="majorBidi"/>
           <w:sz w:val="24"/>
         </w:rPr>
+        <w:lastRenderedPageBreak/>
         <w:t>Arti_cial</w:t>
       </w:r>
       <w:proofErr w:type="spellEnd"/>
@@ -17902,7 +18083,6 @@
           <w:rFonts w:asciiTheme="majorBidi" w:hAnsiTheme="majorBidi" w:cstheme="majorBidi"/>
           <w:sz w:val="24"/>
         </w:rPr>
-        <w:lastRenderedPageBreak/>
         <w:t xml:space="preserve">32. R. T. Stern, M. </w:t>
       </w:r>
       <w:proofErr w:type="spellStart"/>
@@ -19229,6 +19409,7 @@
           <w:sz w:val="24"/>
           <w:szCs w:val="24"/>
         </w:rPr>
+        <w:lastRenderedPageBreak/>
         <w:t xml:space="preserve">44. </w:t>
       </w:r>
       <w:r>
@@ -19399,7 +19580,6 @@
           <w:rFonts w:hint="cs"/>
           <w:rtl/>
         </w:rPr>
-        <w:lastRenderedPageBreak/>
         <w:t>תכנון הפרויקט</w:t>
       </w:r>
     </w:p>
@@ -20657,6 +20837,7 @@
                 <w:szCs w:val="24"/>
                 <w:rtl/>
               </w:rPr>
+              <w:lastRenderedPageBreak/>
               <w:t>2</w:t>
             </w:r>
           </w:p>
@@ -20855,7 +21036,6 @@
                 <w:szCs w:val="24"/>
                 <w:rtl/>
               </w:rPr>
-              <w:lastRenderedPageBreak/>
               <w:t>4</w:t>
             </w:r>
           </w:p>
@@ -21989,6 +22169,7 @@
           <w:rFonts w:hint="cs"/>
           <w:rtl/>
         </w:rPr>
+        <w:lastRenderedPageBreak/>
         <w:t>רשימת\</w:t>
       </w:r>
       <w:r>
@@ -22421,7 +22602,6 @@
               <w:rPr>
                 <w:rtl/>
               </w:rPr>
-              <w:lastRenderedPageBreak/>
               <w:t xml:space="preserve">4 </w:t>
             </w:r>
           </w:p>
@@ -23825,48 +24005,6 @@
     </w:p>
     <w:p>
       <w:pPr>
-        <w:spacing w:line="360" w:lineRule="auto"/>
-        <w:rPr>
-          <w:rFonts w:cs="David"/>
-          <w:b/>
-          <w:bCs/>
-          <w:sz w:val="28"/>
-          <w:szCs w:val="28"/>
-          <w:u w:val="single"/>
-          <w:rtl/>
-        </w:rPr>
-      </w:pPr>
-    </w:p>
-    <w:p>
-      <w:pPr>
-        <w:spacing w:line="360" w:lineRule="auto"/>
-        <w:rPr>
-          <w:rFonts w:cs="David"/>
-          <w:b/>
-          <w:bCs/>
-          <w:sz w:val="28"/>
-          <w:szCs w:val="28"/>
-          <w:u w:val="single"/>
-          <w:rtl/>
-        </w:rPr>
-      </w:pPr>
-    </w:p>
-    <w:p>
-      <w:pPr>
-        <w:spacing w:line="360" w:lineRule="auto"/>
-        <w:rPr>
-          <w:rFonts w:cs="David"/>
-          <w:b/>
-          <w:bCs/>
-          <w:sz w:val="28"/>
-          <w:szCs w:val="28"/>
-          <w:u w:val="single"/>
-          <w:rtl/>
-        </w:rPr>
-      </w:pPr>
-    </w:p>
-    <w:p>
-      <w:pPr>
         <w:pStyle w:val="2"/>
         <w:numPr>
           <w:ilvl w:val="0"/>
@@ -23882,7 +24020,6 @@
           <w:rFonts w:hint="cs"/>
           <w:rtl/>
         </w:rPr>
-        <w:lastRenderedPageBreak/>
         <w:t>תרשים מודלים</w:t>
       </w:r>
     </w:p>
@@ -24430,6 +24567,7 @@
           <w:szCs w:val="24"/>
           <w:rtl/>
         </w:rPr>
+        <w:lastRenderedPageBreak/>
         <w:t xml:space="preserve">מכיוון שמת החיבור </w:t>
       </w:r>
       <w:r>
@@ -24857,7 +24995,6 @@
           <w:szCs w:val="24"/>
           <w:rtl/>
         </w:rPr>
-        <w:lastRenderedPageBreak/>
         <w:t>לאחר מכן, נקצה</w:t>
       </w:r>
       <w:r>
@@ -25761,6 +25898,7 @@
           <w:szCs w:val="24"/>
           <w:rtl/>
         </w:rPr>
+        <w:lastRenderedPageBreak/>
         <w:t>באיור נראה דוגמה לחתך בגרף בין (</w:t>
       </w:r>
       <w:proofErr w:type="spellStart"/>
@@ -25811,7 +25949,6 @@
           <w:szCs w:val="24"/>
           <w:rtl/>
         </w:rPr>
-        <w:lastRenderedPageBreak/>
         <w:t xml:space="preserve">במצב זה ועבור הקשתות בעלות המשקל המינימלי בגרף(עץ) </w:t>
       </w:r>
       <w:r>
@@ -26013,10 +26150,10 @@
             <v:path o:extrusionok="f" gradientshapeok="t" o:connecttype="rect"/>
             <o:lock v:ext="edit" aspectratio="t"/>
           </v:shapetype>
-          <v:shape id="_x0000_i1025" type="#_x0000_t75" style="width:141.7pt;height:19.4pt" o:ole="">
+          <v:shape id="_x0000_i1025" type="#_x0000_t75" style="width:141.75pt;height:19.5pt" o:ole="">
             <v:imagedata r:id="rId30" o:title=""/>
           </v:shape>
-          <o:OLEObject Type="Embed" ProgID="Unknown" ShapeID="_x0000_i1025" DrawAspect="Content" ObjectID="_1579022860" r:id="rId31"/>
+          <o:OLEObject Type="Embed" ProgID="Unknown" ShapeID="_x0000_i1025" DrawAspect="Content" ObjectID="_1579030107" r:id="rId31"/>
         </w:object>
       </w:r>
       <w:r>
@@ -26168,10 +26305,10 @@
           <w:szCs w:val="24"/>
         </w:rPr>
         <w:object w:dxaOrig="3660" w:dyaOrig="4740" w14:anchorId="29B9D7D2">
-          <v:shape id="_x0000_i1026" type="#_x0000_t75" style="width:95.55pt;height:123.7pt" o:ole="">
+          <v:shape id="_x0000_i1026" type="#_x0000_t75" style="width:95.25pt;height:123.75pt" o:ole="">
             <v:imagedata r:id="rId32" o:title=""/>
           </v:shape>
-          <o:OLEObject Type="Embed" ProgID="Unknown" ShapeID="_x0000_i1026" DrawAspect="Content" ObjectID="_1579022861" r:id="rId33"/>
+          <o:OLEObject Type="Embed" ProgID="Unknown" ShapeID="_x0000_i1026" DrawAspect="Content" ObjectID="_1579030108" r:id="rId33"/>
         </w:object>
       </w:r>
     </w:p>
@@ -26273,6 +26410,7 @@
         <w:rPr>
           <w:noProof/>
         </w:rPr>
+        <w:lastRenderedPageBreak/>
         <w:drawing>
           <wp:inline distT="0" distB="0" distL="0" distR="0" wp14:anchorId="49EB74E6" wp14:editId="5B520052">
             <wp:extent cx="2704648" cy="1557867"/>
@@ -26334,7 +26472,6 @@
           <w:rFonts w:hint="cs"/>
           <w:rtl/>
         </w:rPr>
-        <w:lastRenderedPageBreak/>
         <w:t>רכיב הקשירות הגדול ביותר זה {</w:t>
       </w:r>
       <w:proofErr w:type="spellStart"/>
@@ -26682,6 +26819,7 @@
           <w:szCs w:val="24"/>
           <w:rtl/>
         </w:rPr>
+        <w:lastRenderedPageBreak/>
         <w:t xml:space="preserve">מכיוון שגודל ה- </w:t>
       </w:r>
       <m:oMath>
@@ -26802,7 +26940,6 @@
           <w:rFonts w:ascii="David" w:hAnsi="David" w:cs="David"/>
           <w:noProof/>
         </w:rPr>
-        <w:lastRenderedPageBreak/>
         <w:drawing>
           <wp:inline distT="0" distB="0" distL="0" distR="0" wp14:anchorId="63C27D8E" wp14:editId="3757A686">
             <wp:extent cx="5400675" cy="2186940"/>
@@ -27079,6 +27216,7 @@
           <w:szCs w:val="24"/>
           <w:rtl/>
         </w:rPr>
+        <w:lastRenderedPageBreak/>
         <w:t xml:space="preserve">באיור למעלה נראה שמכיוון שגודל ה- </w:t>
       </w:r>
       <m:oMath>
@@ -27692,6 +27830,7 @@
           <w:szCs w:val="24"/>
           <w:rtl/>
         </w:rPr>
+        <w:lastRenderedPageBreak/>
         <w:t>האלגוריתם יחזיר לכן קדקוד 1 שיפרק את רכיב הקשירות. נציב את הקדקוד היחיד הנ"ל במערכת החוקים וניצור גרף חדש.</w:t>
       </w:r>
     </w:p>
@@ -27979,6 +28118,7 @@
           <w:rFonts w:ascii="David" w:hAnsi="David" w:cs="David"/>
           <w:noProof/>
         </w:rPr>
+        <w:lastRenderedPageBreak/>
         <w:drawing>
           <wp:inline distT="0" distB="0" distL="0" distR="0" wp14:anchorId="41C17A61" wp14:editId="3680C137">
             <wp:extent cx="5395595" cy="2219325"/>
@@ -28430,86 +28570,6 @@
     </w:p>
     <w:p>
       <w:pPr>
-        <w:rPr>
-          <w:rFonts w:ascii="David" w:hAnsi="David" w:cs="David"/>
-          <w:sz w:val="24"/>
-          <w:szCs w:val="24"/>
-          <w:rtl/>
-        </w:rPr>
-      </w:pPr>
-    </w:p>
-    <w:p>
-      <w:pPr>
-        <w:rPr>
-          <w:rFonts w:ascii="David" w:hAnsi="David" w:cs="David"/>
-          <w:sz w:val="24"/>
-          <w:szCs w:val="24"/>
-          <w:rtl/>
-        </w:rPr>
-      </w:pPr>
-    </w:p>
-    <w:p>
-      <w:pPr>
-        <w:rPr>
-          <w:rFonts w:ascii="David" w:hAnsi="David" w:cs="David"/>
-          <w:sz w:val="24"/>
-          <w:szCs w:val="24"/>
-          <w:rtl/>
-        </w:rPr>
-      </w:pPr>
-    </w:p>
-    <w:p>
-      <w:pPr>
-        <w:rPr>
-          <w:rFonts w:ascii="David" w:hAnsi="David" w:cs="David"/>
-          <w:sz w:val="24"/>
-          <w:szCs w:val="24"/>
-          <w:rtl/>
-        </w:rPr>
-      </w:pPr>
-    </w:p>
-    <w:p>
-      <w:pPr>
-        <w:rPr>
-          <w:rFonts w:ascii="David" w:hAnsi="David" w:cs="David"/>
-          <w:sz w:val="24"/>
-          <w:szCs w:val="24"/>
-          <w:rtl/>
-        </w:rPr>
-      </w:pPr>
-    </w:p>
-    <w:p>
-      <w:pPr>
-        <w:rPr>
-          <w:rFonts w:ascii="David" w:hAnsi="David" w:cs="David"/>
-          <w:sz w:val="24"/>
-          <w:szCs w:val="24"/>
-          <w:rtl/>
-        </w:rPr>
-      </w:pPr>
-    </w:p>
-    <w:p>
-      <w:pPr>
-        <w:rPr>
-          <w:rFonts w:ascii="David" w:hAnsi="David" w:cs="David"/>
-          <w:sz w:val="24"/>
-          <w:szCs w:val="24"/>
-          <w:rtl/>
-        </w:rPr>
-      </w:pPr>
-    </w:p>
-    <w:p>
-      <w:pPr>
-        <w:rPr>
-          <w:rFonts w:ascii="David" w:hAnsi="David" w:cs="David"/>
-          <w:sz w:val="24"/>
-          <w:szCs w:val="24"/>
-          <w:rtl/>
-        </w:rPr>
-      </w:pPr>
-    </w:p>
-    <w:p>
-      <w:pPr>
         <w:pStyle w:val="2"/>
         <w:numPr>
           <w:ilvl w:val="0"/>
@@ -28525,7 +28585,6 @@
           <w:rFonts w:hint="cs"/>
           <w:rtl/>
         </w:rPr>
-        <w:lastRenderedPageBreak/>
         <w:t xml:space="preserve">תרשימים </w:t>
       </w:r>
     </w:p>
@@ -28673,6 +28732,7 @@
           <w:sz w:val="24"/>
           <w:rtl/>
         </w:rPr>
+        <w:lastRenderedPageBreak/>
         <w:t>מחלקת מבנה הנתונים של החוקים ישלח את מבנה הנתונים של החוקים למחלקת מבנה הנתונים של הגרף.</w:t>
       </w:r>
     </w:p>
@@ -28768,7 +28828,6 @@
           <w:sz w:val="24"/>
           <w:rtl/>
         </w:rPr>
-        <w:lastRenderedPageBreak/>
         <w:t>אם ה</w:t>
       </w:r>
       <w:r>
@@ -29338,7 +29397,6 @@
           <w:color w:val="auto"/>
           <w:u w:val="single"/>
         </w:rPr>
-        <w:lastRenderedPageBreak/>
         <w:t>Class diagram</w:t>
       </w:r>
     </w:p>
@@ -29369,6 +29427,8 @@
           <w:rtl/>
         </w:rPr>
       </w:pPr>
+      <w:bookmarkStart w:id="2" w:name="_GoBack"/>
+      <w:bookmarkEnd w:id="2"/>
     </w:p>
     <w:p>
       <w:pPr>
@@ -29620,7 +29680,6 @@
         <w:rPr>
           <w:noProof/>
         </w:rPr>
-        <w:lastRenderedPageBreak/>
         <w:drawing>
           <wp:inline distT="0" distB="0" distL="0" distR="0" wp14:anchorId="6589D60E" wp14:editId="0DA07416">
             <wp:extent cx="6351815" cy="3620135"/>
@@ -30678,6 +30737,146 @@
     </w:lvl>
   </w:abstractNum>
   <w:abstractNum w:abstractNumId="5" w15:restartNumberingAfterBreak="0">
+    <w:nsid w:val="05F655D1"/>
+    <w:multiLevelType w:val="hybridMultilevel"/>
+    <w:tmpl w:val="1372660E"/>
+    <w:lvl w:ilvl="0" w:tplc="7F06A5BC">
+      <w:start w:val="1"/>
+      <w:numFmt w:val="bullet"/>
+      <w:lvlText w:val=""/>
+      <w:lvlJc w:val="left"/>
+      <w:pPr>
+        <w:tabs>
+          <w:tab w:val="num" w:pos="720"/>
+        </w:tabs>
+        <w:ind w:left="720" w:hanging="360"/>
+      </w:pPr>
+      <w:rPr>
+        <w:rFonts w:ascii="Wingdings" w:hAnsi="Wingdings" w:hint="default"/>
+      </w:rPr>
+    </w:lvl>
+    <w:lvl w:ilvl="1" w:tplc="A1D4B342" w:tentative="1">
+      <w:start w:val="1"/>
+      <w:numFmt w:val="bullet"/>
+      <w:lvlText w:val=""/>
+      <w:lvlJc w:val="left"/>
+      <w:pPr>
+        <w:tabs>
+          <w:tab w:val="num" w:pos="1440"/>
+        </w:tabs>
+        <w:ind w:left="1440" w:hanging="360"/>
+      </w:pPr>
+      <w:rPr>
+        <w:rFonts w:ascii="Wingdings" w:hAnsi="Wingdings" w:hint="default"/>
+      </w:rPr>
+    </w:lvl>
+    <w:lvl w:ilvl="2" w:tplc="5BCC1AE6" w:tentative="1">
+      <w:start w:val="1"/>
+      <w:numFmt w:val="bullet"/>
+      <w:lvlText w:val=""/>
+      <w:lvlJc w:val="left"/>
+      <w:pPr>
+        <w:tabs>
+          <w:tab w:val="num" w:pos="2160"/>
+        </w:tabs>
+        <w:ind w:left="2160" w:hanging="360"/>
+      </w:pPr>
+      <w:rPr>
+        <w:rFonts w:ascii="Wingdings" w:hAnsi="Wingdings" w:hint="default"/>
+      </w:rPr>
+    </w:lvl>
+    <w:lvl w:ilvl="3" w:tplc="6D1665B4" w:tentative="1">
+      <w:start w:val="1"/>
+      <w:numFmt w:val="bullet"/>
+      <w:lvlText w:val=""/>
+      <w:lvlJc w:val="left"/>
+      <w:pPr>
+        <w:tabs>
+          <w:tab w:val="num" w:pos="2880"/>
+        </w:tabs>
+        <w:ind w:left="2880" w:hanging="360"/>
+      </w:pPr>
+      <w:rPr>
+        <w:rFonts w:ascii="Wingdings" w:hAnsi="Wingdings" w:hint="default"/>
+      </w:rPr>
+    </w:lvl>
+    <w:lvl w:ilvl="4" w:tplc="214E1EDC" w:tentative="1">
+      <w:start w:val="1"/>
+      <w:numFmt w:val="bullet"/>
+      <w:lvlText w:val=""/>
+      <w:lvlJc w:val="left"/>
+      <w:pPr>
+        <w:tabs>
+          <w:tab w:val="num" w:pos="3600"/>
+        </w:tabs>
+        <w:ind w:left="3600" w:hanging="360"/>
+      </w:pPr>
+      <w:rPr>
+        <w:rFonts w:ascii="Wingdings" w:hAnsi="Wingdings" w:hint="default"/>
+      </w:rPr>
+    </w:lvl>
+    <w:lvl w:ilvl="5" w:tplc="342A92F6" w:tentative="1">
+      <w:start w:val="1"/>
+      <w:numFmt w:val="bullet"/>
+      <w:lvlText w:val=""/>
+      <w:lvlJc w:val="left"/>
+      <w:pPr>
+        <w:tabs>
+          <w:tab w:val="num" w:pos="4320"/>
+        </w:tabs>
+        <w:ind w:left="4320" w:hanging="360"/>
+      </w:pPr>
+      <w:rPr>
+        <w:rFonts w:ascii="Wingdings" w:hAnsi="Wingdings" w:hint="default"/>
+      </w:rPr>
+    </w:lvl>
+    <w:lvl w:ilvl="6" w:tplc="4AE8F5C6" w:tentative="1">
+      <w:start w:val="1"/>
+      <w:numFmt w:val="bullet"/>
+      <w:lvlText w:val=""/>
+      <w:lvlJc w:val="left"/>
+      <w:pPr>
+        <w:tabs>
+          <w:tab w:val="num" w:pos="5040"/>
+        </w:tabs>
+        <w:ind w:left="5040" w:hanging="360"/>
+      </w:pPr>
+      <w:rPr>
+        <w:rFonts w:ascii="Wingdings" w:hAnsi="Wingdings" w:hint="default"/>
+      </w:rPr>
+    </w:lvl>
+    <w:lvl w:ilvl="7" w:tplc="3B7A01A2" w:tentative="1">
+      <w:start w:val="1"/>
+      <w:numFmt w:val="bullet"/>
+      <w:lvlText w:val=""/>
+      <w:lvlJc w:val="left"/>
+      <w:pPr>
+        <w:tabs>
+          <w:tab w:val="num" w:pos="5760"/>
+        </w:tabs>
+        <w:ind w:left="5760" w:hanging="360"/>
+      </w:pPr>
+      <w:rPr>
+        <w:rFonts w:ascii="Wingdings" w:hAnsi="Wingdings" w:hint="default"/>
+      </w:rPr>
+    </w:lvl>
+    <w:lvl w:ilvl="8" w:tplc="F9D29628" w:tentative="1">
+      <w:start w:val="1"/>
+      <w:numFmt w:val="bullet"/>
+      <w:lvlText w:val=""/>
+      <w:lvlJc w:val="left"/>
+      <w:pPr>
+        <w:tabs>
+          <w:tab w:val="num" w:pos="6480"/>
+        </w:tabs>
+        <w:ind w:left="6480" w:hanging="360"/>
+      </w:pPr>
+      <w:rPr>
+        <w:rFonts w:ascii="Wingdings" w:hAnsi="Wingdings" w:hint="default"/>
+      </w:rPr>
+    </w:lvl>
+  </w:abstractNum>
+  <w:abstractNum w:abstractNumId="6" w15:restartNumberingAfterBreak="0">
     <w:nsid w:val="08554270"/>
     <w:multiLevelType w:val="hybridMultilevel"/>
     <w:tmpl w:val="234695C8"/>
@@ -30816,7 +31015,7 @@
       </w:rPr>
     </w:lvl>
   </w:abstractNum>
-  <w:abstractNum w:abstractNumId="6" w15:restartNumberingAfterBreak="0">
+  <w:abstractNum w:abstractNumId="7" w15:restartNumberingAfterBreak="0">
     <w:nsid w:val="0E091FC0"/>
     <w:multiLevelType w:val="hybridMultilevel"/>
     <w:tmpl w:val="9ADEBDA2"/>
@@ -30902,7 +31101,7 @@
       </w:pPr>
     </w:lvl>
   </w:abstractNum>
-  <w:abstractNum w:abstractNumId="7" w15:restartNumberingAfterBreak="0">
+  <w:abstractNum w:abstractNumId="8" w15:restartNumberingAfterBreak="0">
     <w:nsid w:val="142174E5"/>
     <w:multiLevelType w:val="hybridMultilevel"/>
     <w:tmpl w:val="1F207AEE"/>
@@ -31015,7 +31214,7 @@
       </w:rPr>
     </w:lvl>
   </w:abstractNum>
-  <w:abstractNum w:abstractNumId="8" w15:restartNumberingAfterBreak="0">
+  <w:abstractNum w:abstractNumId="9" w15:restartNumberingAfterBreak="0">
     <w:nsid w:val="1BB778BA"/>
     <w:multiLevelType w:val="hybridMultilevel"/>
     <w:tmpl w:val="A53A103E"/>
@@ -31104,7 +31303,7 @@
       </w:pPr>
     </w:lvl>
   </w:abstractNum>
-  <w:abstractNum w:abstractNumId="9" w15:restartNumberingAfterBreak="0">
+  <w:abstractNum w:abstractNumId="10" w15:restartNumberingAfterBreak="0">
     <w:nsid w:val="217A0361"/>
     <w:multiLevelType w:val="hybridMultilevel"/>
     <w:tmpl w:val="B11E512A"/>
@@ -31245,7 +31444,7 @@
       </w:rPr>
     </w:lvl>
   </w:abstractNum>
-  <w:abstractNum w:abstractNumId="10" w15:restartNumberingAfterBreak="0">
+  <w:abstractNum w:abstractNumId="11" w15:restartNumberingAfterBreak="0">
     <w:nsid w:val="28EC2134"/>
     <w:multiLevelType w:val="hybridMultilevel"/>
     <w:tmpl w:val="13E211C4"/>
@@ -31334,7 +31533,7 @@
       </w:pPr>
     </w:lvl>
   </w:abstractNum>
-  <w:abstractNum w:abstractNumId="11" w15:restartNumberingAfterBreak="0">
+  <w:abstractNum w:abstractNumId="12" w15:restartNumberingAfterBreak="0">
     <w:nsid w:val="2AA368B6"/>
     <w:multiLevelType w:val="hybridMultilevel"/>
     <w:tmpl w:val="ED627BCC"/>
@@ -31423,7 +31622,7 @@
       </w:pPr>
     </w:lvl>
   </w:abstractNum>
-  <w:abstractNum w:abstractNumId="12" w15:restartNumberingAfterBreak="0">
+  <w:abstractNum w:abstractNumId="13" w15:restartNumberingAfterBreak="0">
     <w:nsid w:val="2DE27F37"/>
     <w:multiLevelType w:val="hybridMultilevel"/>
     <w:tmpl w:val="17C8B722"/>
@@ -31513,7 +31712,7 @@
       </w:pPr>
     </w:lvl>
   </w:abstractNum>
-  <w:abstractNum w:abstractNumId="13" w15:restartNumberingAfterBreak="0">
+  <w:abstractNum w:abstractNumId="14" w15:restartNumberingAfterBreak="0">
     <w:nsid w:val="2E083766"/>
     <w:multiLevelType w:val="hybridMultilevel"/>
     <w:tmpl w:val="EFDEBFEE"/>
@@ -31626,7 +31825,7 @@
       </w:rPr>
     </w:lvl>
   </w:abstractNum>
-  <w:abstractNum w:abstractNumId="14" w15:restartNumberingAfterBreak="0">
+  <w:abstractNum w:abstractNumId="15" w15:restartNumberingAfterBreak="0">
     <w:nsid w:val="3ADA6FD1"/>
     <w:multiLevelType w:val="hybridMultilevel"/>
     <w:tmpl w:val="EA485D90"/>
@@ -31765,7 +31964,7 @@
       </w:rPr>
     </w:lvl>
   </w:abstractNum>
-  <w:abstractNum w:abstractNumId="15" w15:restartNumberingAfterBreak="0">
+  <w:abstractNum w:abstractNumId="16" w15:restartNumberingAfterBreak="0">
     <w:nsid w:val="3DA77E5A"/>
     <w:multiLevelType w:val="hybridMultilevel"/>
     <w:tmpl w:val="0D98FE08"/>
@@ -31851,7 +32050,7 @@
       </w:pPr>
     </w:lvl>
   </w:abstractNum>
-  <w:abstractNum w:abstractNumId="16" w15:restartNumberingAfterBreak="0">
+  <w:abstractNum w:abstractNumId="17" w15:restartNumberingAfterBreak="0">
     <w:nsid w:val="3F4F74FE"/>
     <w:multiLevelType w:val="hybridMultilevel"/>
     <w:tmpl w:val="9786593C"/>
@@ -31940,7 +32139,7 @@
       </w:pPr>
     </w:lvl>
   </w:abstractNum>
-  <w:abstractNum w:abstractNumId="17" w15:restartNumberingAfterBreak="0">
+  <w:abstractNum w:abstractNumId="18" w15:restartNumberingAfterBreak="0">
     <w:nsid w:val="3F5316F2"/>
     <w:multiLevelType w:val="hybridMultilevel"/>
     <w:tmpl w:val="B6DEF1B8"/>
@@ -32052,7 +32251,7 @@
       </w:rPr>
     </w:lvl>
   </w:abstractNum>
-  <w:abstractNum w:abstractNumId="18" w15:restartNumberingAfterBreak="0">
+  <w:abstractNum w:abstractNumId="19" w15:restartNumberingAfterBreak="0">
     <w:nsid w:val="448E4C78"/>
     <w:multiLevelType w:val="hybridMultilevel"/>
     <w:tmpl w:val="ACA82750"/>
@@ -32165,7 +32364,7 @@
       </w:rPr>
     </w:lvl>
   </w:abstractNum>
-  <w:abstractNum w:abstractNumId="19" w15:restartNumberingAfterBreak="0">
+  <w:abstractNum w:abstractNumId="20" w15:restartNumberingAfterBreak="0">
     <w:nsid w:val="44B4007C"/>
     <w:multiLevelType w:val="hybridMultilevel"/>
     <w:tmpl w:val="F6F0211A"/>
@@ -32278,7 +32477,7 @@
       </w:rPr>
     </w:lvl>
   </w:abstractNum>
-  <w:abstractNum w:abstractNumId="20" w15:restartNumberingAfterBreak="0">
+  <w:abstractNum w:abstractNumId="21" w15:restartNumberingAfterBreak="0">
     <w:nsid w:val="46D81368"/>
     <w:multiLevelType w:val="hybridMultilevel"/>
     <w:tmpl w:val="2B0E06EC"/>
@@ -32391,7 +32590,7 @@
       </w:rPr>
     </w:lvl>
   </w:abstractNum>
-  <w:abstractNum w:abstractNumId="21" w15:restartNumberingAfterBreak="0">
+  <w:abstractNum w:abstractNumId="22" w15:restartNumberingAfterBreak="0">
     <w:nsid w:val="4A8C1822"/>
     <w:multiLevelType w:val="multilevel"/>
     <w:tmpl w:val="0D109A7C"/>
@@ -32540,7 +32739,7 @@
       </w:rPr>
     </w:lvl>
   </w:abstractNum>
-  <w:abstractNum w:abstractNumId="22" w15:restartNumberingAfterBreak="0">
+  <w:abstractNum w:abstractNumId="23" w15:restartNumberingAfterBreak="0">
     <w:nsid w:val="5A467BF4"/>
     <w:multiLevelType w:val="hybridMultilevel"/>
     <w:tmpl w:val="52305800"/>
@@ -32629,7 +32828,7 @@
       </w:pPr>
     </w:lvl>
   </w:abstractNum>
-  <w:abstractNum w:abstractNumId="23" w15:restartNumberingAfterBreak="0">
+  <w:abstractNum w:abstractNumId="24" w15:restartNumberingAfterBreak="0">
     <w:nsid w:val="6302005C"/>
     <w:multiLevelType w:val="hybridMultilevel"/>
     <w:tmpl w:val="DFB6FC40"/>
@@ -32741,7 +32940,7 @@
       </w:rPr>
     </w:lvl>
   </w:abstractNum>
-  <w:abstractNum w:abstractNumId="24" w15:restartNumberingAfterBreak="0">
+  <w:abstractNum w:abstractNumId="25" w15:restartNumberingAfterBreak="0">
     <w:nsid w:val="68821119"/>
     <w:multiLevelType w:val="hybridMultilevel"/>
     <w:tmpl w:val="9400660E"/>
@@ -32831,34 +33030,34 @@
     </w:lvl>
   </w:abstractNum>
   <w:num w:numId="1">
+    <w:abstractNumId w:val="25"/>
+  </w:num>
+  <w:num w:numId="2">
+    <w:abstractNumId w:val="8"/>
+  </w:num>
+  <w:num w:numId="3">
+    <w:abstractNumId w:val="7"/>
+  </w:num>
+  <w:num w:numId="4">
+    <w:abstractNumId w:val="15"/>
+  </w:num>
+  <w:num w:numId="5">
+    <w:abstractNumId w:val="6"/>
+  </w:num>
+  <w:num w:numId="6">
+    <w:abstractNumId w:val="10"/>
+  </w:num>
+  <w:num w:numId="7">
     <w:abstractNumId w:val="24"/>
   </w:num>
-  <w:num w:numId="2">
-    <w:abstractNumId w:val="7"/>
-  </w:num>
-  <w:num w:numId="3">
-    <w:abstractNumId w:val="6"/>
-  </w:num>
-  <w:num w:numId="4">
-    <w:abstractNumId w:val="14"/>
-  </w:num>
-  <w:num w:numId="5">
-    <w:abstractNumId w:val="5"/>
-  </w:num>
-  <w:num w:numId="6">
-    <w:abstractNumId w:val="9"/>
-  </w:num>
-  <w:num w:numId="7">
-    <w:abstractNumId w:val="23"/>
-  </w:num>
   <w:num w:numId="8">
-    <w:abstractNumId w:val="21"/>
+    <w:abstractNumId w:val="22"/>
   </w:num>
   <w:num w:numId="9">
-    <w:abstractNumId w:val="11"/>
+    <w:abstractNumId w:val="12"/>
   </w:num>
   <w:num w:numId="10">
-    <w:abstractNumId w:val="18"/>
+    <w:abstractNumId w:val="19"/>
   </w:num>
   <w:num w:numId="11">
     <w:abstractNumId w:val="4"/>
@@ -32870,19 +33069,19 @@
     <w:abstractNumId w:val="1"/>
   </w:num>
   <w:num w:numId="14">
-    <w:abstractNumId w:val="16"/>
+    <w:abstractNumId w:val="17"/>
   </w:num>
   <w:num w:numId="15">
-    <w:abstractNumId w:val="17"/>
+    <w:abstractNumId w:val="18"/>
   </w:num>
   <w:num w:numId="16">
-    <w:abstractNumId w:val="22"/>
+    <w:abstractNumId w:val="23"/>
   </w:num>
   <w:num w:numId="17">
-    <w:abstractNumId w:val="8"/>
+    <w:abstractNumId w:val="9"/>
   </w:num>
   <w:num w:numId="18">
-    <w:abstractNumId w:val="15"/>
+    <w:abstractNumId w:val="16"/>
   </w:num>
   <w:num w:numId="19">
     <w:abstractNumId w:val="3"/>
@@ -32891,19 +33090,22 @@
     <w:abstractNumId w:val="2"/>
   </w:num>
   <w:num w:numId="21">
-    <w:abstractNumId w:val="12"/>
+    <w:abstractNumId w:val="13"/>
   </w:num>
   <w:num w:numId="22">
-    <w:abstractNumId w:val="10"/>
+    <w:abstractNumId w:val="11"/>
   </w:num>
   <w:num w:numId="23">
-    <w:abstractNumId w:val="19"/>
+    <w:abstractNumId w:val="20"/>
   </w:num>
   <w:num w:numId="24">
-    <w:abstractNumId w:val="13"/>
+    <w:abstractNumId w:val="14"/>
   </w:num>
   <w:num w:numId="25">
-    <w:abstractNumId w:val="20"/>
+    <w:abstractNumId w:val="21"/>
+  </w:num>
+  <w:num w:numId="26">
+    <w:abstractNumId w:val="5"/>
   </w:num>
 </w:numbering>
 </file>
@@ -33380,7 +33582,6 @@
   <w:style w:type="character" w:default="1" w:styleId="a0">
     <w:name w:val="Default Paragraph Font"/>
     <w:uiPriority w:val="1"/>
-    <w:semiHidden/>
     <w:unhideWhenUsed/>
   </w:style>
   <w:style w:type="table" w:default="1" w:styleId="a1">
@@ -34041,7 +34242,7 @@
 </file>
 
 <file path=customXml/itemProps1.xml><?xml version="1.0" encoding="utf-8"?>
-<ds:datastoreItem xmlns:ds="http://schemas.openxmlformats.org/officeDocument/2006/customXml" ds:itemID="{3D87FEE3-28CF-49E1-B000-331F9634140A}">
+<ds:datastoreItem xmlns:ds="http://schemas.openxmlformats.org/officeDocument/2006/customXml" ds:itemID="{2A39E955-67C3-4839-A013-F370E6E4DCFE}">
   <ds:schemaRefs>
     <ds:schemaRef ds:uri="http://schemas.openxmlformats.org/officeDocument/2006/bibliography"/>
   </ds:schemaRefs>

</xml_diff>